<commit_message>
added version 0.2 of std::vector research
</commit_message>
<xml_diff>
--- a/source/STL_vector.docx
+++ b/source/STL_vector.docx
@@ -91,7 +91,7 @@
     <w:p>
       <w:pPr>
         <w:spacing w:line="240" w:lineRule="auto"/>
-        <w:ind w:firstLine="708"/>
+        <w:ind w:firstLine="357"/>
         <w:rPr>
           <w:rFonts w:ascii="Times New Roman" w:hAnsi="Times New Roman" w:cs="Times New Roman"/>
           <w:sz w:val="28"/>
@@ -220,7 +220,15 @@
           <w:sz w:val="28"/>
           <w:szCs w:val="28"/>
         </w:rPr>
-        <w:t>, так как вектор резервирует память с запасом.</w:t>
+        <w:t>, так как вектор резервирует память с запасом</w:t>
+      </w:r>
+      <w:r>
+        <w:rPr>
+          <w:rFonts w:ascii="Times New Roman" w:hAnsi="Times New Roman" w:cs="Times New Roman"/>
+          <w:sz w:val="28"/>
+          <w:szCs w:val="28"/>
+        </w:rPr>
+        <w:t>.</w:t>
       </w:r>
       <w:r>
         <w:rPr>
@@ -230,19 +238,31 @@
         </w:rPr>
         <w:t xml:space="preserve"> </w:t>
       </w:r>
-      <w:r>
-        <w:rPr>
-          <w:rFonts w:ascii="Times New Roman" w:hAnsi="Times New Roman" w:cs="Times New Roman"/>
-          <w:sz w:val="28"/>
-          <w:szCs w:val="28"/>
-        </w:rPr>
-        <w:t xml:space="preserve">Если </w:t>
-      </w:r>
-      <w:r>
-        <w:rPr>
-          <w:rFonts w:ascii="Times New Roman" w:hAnsi="Times New Roman" w:cs="Times New Roman"/>
-          <w:sz w:val="28"/>
-          <w:szCs w:val="28"/>
+    </w:p>
+    <w:p>
+      <w:pPr>
+        <w:spacing w:line="240" w:lineRule="auto"/>
+        <w:ind w:firstLine="357"/>
+        <w:rPr>
+          <w:rFonts w:ascii="Times New Roman" w:hAnsi="Times New Roman" w:cs="Times New Roman"/>
+          <w:sz w:val="28"/>
+          <w:szCs w:val="28"/>
+        </w:rPr>
+      </w:pPr>
+      <w:r>
+        <w:rPr>
+          <w:rFonts w:ascii="Times New Roman" w:hAnsi="Times New Roman" w:cs="Times New Roman"/>
+          <w:sz w:val="28"/>
+          <w:szCs w:val="28"/>
+        </w:rPr>
+        <w:t xml:space="preserve">При создании пустого вектора, память не выделяется (рис.2). Если же вектору задать размер, то он зарезервирует память для указанного </w:t>
+      </w:r>
+      <w:r>
+        <w:rPr>
+          <w:rFonts w:ascii="Times New Roman" w:hAnsi="Times New Roman" w:cs="Times New Roman"/>
+          <w:sz w:val="28"/>
+          <w:szCs w:val="28"/>
+          <w:lang w:val="en-US"/>
         </w:rPr>
         <w:t>size</w:t>
       </w:r>
@@ -252,13 +272,14 @@
           <w:sz w:val="28"/>
           <w:szCs w:val="28"/>
         </w:rPr>
-        <w:t xml:space="preserve"> равен </w:t>
-      </w:r>
-      <w:r>
-        <w:rPr>
-          <w:rFonts w:ascii="Times New Roman" w:hAnsi="Times New Roman" w:cs="Times New Roman"/>
-          <w:sz w:val="28"/>
-          <w:szCs w:val="28"/>
+        <w:t xml:space="preserve">, то есть </w:t>
+      </w:r>
+      <w:r>
+        <w:rPr>
+          <w:rFonts w:ascii="Times New Roman" w:hAnsi="Times New Roman" w:cs="Times New Roman"/>
+          <w:sz w:val="28"/>
+          <w:szCs w:val="28"/>
+          <w:lang w:val="en-US"/>
         </w:rPr>
         <w:t>capacity</w:t>
       </w:r>
@@ -268,23 +289,32 @@
           <w:sz w:val="28"/>
           <w:szCs w:val="28"/>
         </w:rPr>
-        <w:t xml:space="preserve">, то происходит перераспределение. Используется политика экспоненциального роста, то есть </w:t>
-      </w:r>
-      <w:r>
-        <w:rPr>
-          <w:rFonts w:ascii="Times New Roman" w:hAnsi="Times New Roman" w:cs="Times New Roman"/>
-          <w:sz w:val="28"/>
-          <w:szCs w:val="28"/>
-        </w:rPr>
-        <w:t xml:space="preserve">capacit </w:t>
-      </w:r>
-      <w:r>
-        <w:rPr>
-          <w:rFonts w:ascii="Times New Roman" w:hAnsi="Times New Roman" w:cs="Times New Roman"/>
-          <w:sz w:val="28"/>
-          <w:szCs w:val="28"/>
-        </w:rPr>
-        <w:t>нового блока памяти увеличивается в 2 или 1,5 раза (зависит от компилятора). Старые элементы копируются в новый блок.</w:t>
+        <w:t xml:space="preserve"> </w:t>
+      </w:r>
+      <w:r>
+        <w:rPr>
+          <w:rFonts w:ascii="Times New Roman" w:hAnsi="Times New Roman" w:cs="Times New Roman"/>
+          <w:sz w:val="28"/>
+          <w:szCs w:val="28"/>
+        </w:rPr>
+        <w:t xml:space="preserve">будет равно </w:t>
+      </w:r>
+      <w:r>
+        <w:rPr>
+          <w:rFonts w:ascii="Times New Roman" w:hAnsi="Times New Roman" w:cs="Times New Roman"/>
+          <w:sz w:val="28"/>
+          <w:szCs w:val="28"/>
+          <w:lang w:val="en-US"/>
+        </w:rPr>
+        <w:t>size</w:t>
+      </w:r>
+      <w:r>
+        <w:rPr>
+          <w:rFonts w:ascii="Times New Roman" w:hAnsi="Times New Roman" w:cs="Times New Roman"/>
+          <w:sz w:val="28"/>
+          <w:szCs w:val="28"/>
+        </w:rPr>
+        <w:t xml:space="preserve"> (рис.3).</w:t>
       </w:r>
     </w:p>
     <w:p>
@@ -1966,6 +1996,14 @@
           <w:sz w:val="28"/>
           <w:szCs w:val="28"/>
         </w:rPr>
+        <w:t xml:space="preserve"> (рис.1)</w:t>
+      </w:r>
+      <w:r>
+        <w:rPr>
+          <w:rFonts w:ascii="Times New Roman" w:hAnsi="Times New Roman" w:cs="Times New Roman"/>
+          <w:sz w:val="28"/>
+          <w:szCs w:val="28"/>
+        </w:rPr>
         <w:t>.</w:t>
       </w:r>
     </w:p>
@@ -2032,7 +2070,23 @@
           <w:sz w:val="28"/>
           <w:szCs w:val="28"/>
         </w:rPr>
-        <w:t xml:space="preserve"> ссылку на элемент в указанном месте с проверкой границ.</w:t>
+        <w:t xml:space="preserve"> ссылку на элемент в указанном месте с проверкой границ</w:t>
+      </w:r>
+      <w:r>
+        <w:rPr>
+          <w:rFonts w:ascii="Times New Roman" w:hAnsi="Times New Roman" w:cs="Times New Roman"/>
+          <w:sz w:val="28"/>
+          <w:szCs w:val="28"/>
+        </w:rPr>
+        <w:t xml:space="preserve"> (рис.3)</w:t>
+      </w:r>
+      <w:r>
+        <w:rPr>
+          <w:rFonts w:ascii="Times New Roman" w:hAnsi="Times New Roman" w:cs="Times New Roman"/>
+          <w:sz w:val="28"/>
+          <w:szCs w:val="28"/>
+        </w:rPr>
+        <w:t>.</w:t>
       </w:r>
     </w:p>
     <w:p>
@@ -2098,7 +2152,31 @@
           <w:sz w:val="28"/>
           <w:szCs w:val="28"/>
         </w:rPr>
-        <w:t xml:space="preserve"> указатель на базовый массив, служащий хранилищем элементов.</w:t>
+        <w:t xml:space="preserve"> указатель на базовый массив, служащий хранилищем элементов</w:t>
+      </w:r>
+      <w:r>
+        <w:rPr>
+          <w:rFonts w:ascii="Times New Roman" w:hAnsi="Times New Roman" w:cs="Times New Roman"/>
+          <w:sz w:val="28"/>
+          <w:szCs w:val="28"/>
+        </w:rPr>
+        <w:t xml:space="preserve"> </w:t>
+      </w:r>
+      <w:r>
+        <w:rPr>
+          <w:rFonts w:ascii="Times New Roman" w:hAnsi="Times New Roman" w:cs="Times New Roman"/>
+          <w:sz w:val="28"/>
+          <w:szCs w:val="28"/>
+        </w:rPr>
+        <w:t>(рис.3)</w:t>
+      </w:r>
+      <w:r>
+        <w:rPr>
+          <w:rFonts w:ascii="Times New Roman" w:hAnsi="Times New Roman" w:cs="Times New Roman"/>
+          <w:sz w:val="28"/>
+          <w:szCs w:val="28"/>
+        </w:rPr>
+        <w:t>.</w:t>
       </w:r>
     </w:p>
     <w:p>
@@ -2164,7 +2242,31 @@
           <w:sz w:val="28"/>
           <w:szCs w:val="28"/>
         </w:rPr>
-        <w:t xml:space="preserve"> ссылку на первый элемент в контейнере.</w:t>
+        <w:t xml:space="preserve"> ссылку на первый элемент в контейнере</w:t>
+      </w:r>
+      <w:r>
+        <w:rPr>
+          <w:rFonts w:ascii="Times New Roman" w:hAnsi="Times New Roman" w:cs="Times New Roman"/>
+          <w:sz w:val="28"/>
+          <w:szCs w:val="28"/>
+        </w:rPr>
+        <w:t xml:space="preserve"> </w:t>
+      </w:r>
+      <w:r>
+        <w:rPr>
+          <w:rFonts w:ascii="Times New Roman" w:hAnsi="Times New Roman" w:cs="Times New Roman"/>
+          <w:sz w:val="28"/>
+          <w:szCs w:val="28"/>
+        </w:rPr>
+        <w:t>(рис.3)</w:t>
+      </w:r>
+      <w:r>
+        <w:rPr>
+          <w:rFonts w:ascii="Times New Roman" w:hAnsi="Times New Roman" w:cs="Times New Roman"/>
+          <w:sz w:val="28"/>
+          <w:szCs w:val="28"/>
+        </w:rPr>
+        <w:t>.</w:t>
       </w:r>
     </w:p>
     <w:p>
@@ -2232,7 +2334,31 @@
           <w:sz w:val="28"/>
           <w:szCs w:val="28"/>
         </w:rPr>
-        <w:t xml:space="preserve"> ссылку на последний элемент в контейнере.</w:t>
+        <w:t xml:space="preserve"> ссылку на последний элемент в контейнере</w:t>
+      </w:r>
+      <w:r>
+        <w:rPr>
+          <w:rFonts w:ascii="Times New Roman" w:hAnsi="Times New Roman" w:cs="Times New Roman"/>
+          <w:sz w:val="28"/>
+          <w:szCs w:val="28"/>
+        </w:rPr>
+        <w:t xml:space="preserve"> </w:t>
+      </w:r>
+      <w:r>
+        <w:rPr>
+          <w:rFonts w:ascii="Times New Roman" w:hAnsi="Times New Roman" w:cs="Times New Roman"/>
+          <w:sz w:val="28"/>
+          <w:szCs w:val="28"/>
+        </w:rPr>
+        <w:t>(рис.3)</w:t>
+      </w:r>
+      <w:r>
+        <w:rPr>
+          <w:rFonts w:ascii="Times New Roman" w:hAnsi="Times New Roman" w:cs="Times New Roman"/>
+          <w:sz w:val="28"/>
+          <w:szCs w:val="28"/>
+        </w:rPr>
+        <w:t>.</w:t>
       </w:r>
     </w:p>
     <w:p>
@@ -2361,7 +2487,47 @@
           <w:sz w:val="28"/>
           <w:szCs w:val="28"/>
         </w:rPr>
-        <w:t>, если вектор пуст.</w:t>
+        <w:t>, если вектор пуст</w:t>
+      </w:r>
+      <w:r>
+        <w:rPr>
+          <w:rFonts w:ascii="Times New Roman" w:hAnsi="Times New Roman" w:cs="Times New Roman"/>
+          <w:sz w:val="28"/>
+          <w:szCs w:val="28"/>
+        </w:rPr>
+        <w:t xml:space="preserve"> </w:t>
+      </w:r>
+      <w:r>
+        <w:rPr>
+          <w:rFonts w:ascii="Times New Roman" w:hAnsi="Times New Roman" w:cs="Times New Roman"/>
+          <w:sz w:val="28"/>
+          <w:szCs w:val="28"/>
+        </w:rPr>
+        <w:t>(рис.</w:t>
+      </w:r>
+      <w:r>
+        <w:rPr>
+          <w:rFonts w:ascii="Times New Roman" w:hAnsi="Times New Roman" w:cs="Times New Roman"/>
+          <w:sz w:val="28"/>
+          <w:szCs w:val="28"/>
+        </w:rPr>
+        <w:t>2</w:t>
+      </w:r>
+      <w:r>
+        <w:rPr>
+          <w:rFonts w:ascii="Times New Roman" w:hAnsi="Times New Roman" w:cs="Times New Roman"/>
+          <w:sz w:val="28"/>
+          <w:szCs w:val="28"/>
+        </w:rPr>
+        <w:t>)</w:t>
+      </w:r>
+      <w:r>
+        <w:rPr>
+          <w:rFonts w:ascii="Times New Roman" w:hAnsi="Times New Roman" w:cs="Times New Roman"/>
+          <w:sz w:val="28"/>
+          <w:szCs w:val="28"/>
+        </w:rPr>
+        <w:t>.</w:t>
       </w:r>
     </w:p>
     <w:p>
@@ -2433,7 +2599,47 @@
           <w:sz w:val="28"/>
           <w:szCs w:val="28"/>
         </w:rPr>
-        <w:t>. Если новое значение больше текущего capacity, выделяется новое хранилище, в противном случае функция ничего не делает.</w:t>
+        <w:t>. Если новое значение больше текущего capacity, выделяется новое хранилище, в противном случае функция ничего не делает</w:t>
+      </w:r>
+      <w:r>
+        <w:rPr>
+          <w:rFonts w:ascii="Times New Roman" w:hAnsi="Times New Roman" w:cs="Times New Roman"/>
+          <w:sz w:val="28"/>
+          <w:szCs w:val="28"/>
+        </w:rPr>
+        <w:t xml:space="preserve"> </w:t>
+      </w:r>
+      <w:r>
+        <w:rPr>
+          <w:rFonts w:ascii="Times New Roman" w:hAnsi="Times New Roman" w:cs="Times New Roman"/>
+          <w:sz w:val="28"/>
+          <w:szCs w:val="28"/>
+        </w:rPr>
+        <w:t>(рис.</w:t>
+      </w:r>
+      <w:r>
+        <w:rPr>
+          <w:rFonts w:ascii="Times New Roman" w:hAnsi="Times New Roman" w:cs="Times New Roman"/>
+          <w:sz w:val="28"/>
+          <w:szCs w:val="28"/>
+        </w:rPr>
+        <w:t>4</w:t>
+      </w:r>
+      <w:r>
+        <w:rPr>
+          <w:rFonts w:ascii="Times New Roman" w:hAnsi="Times New Roman" w:cs="Times New Roman"/>
+          <w:sz w:val="28"/>
+          <w:szCs w:val="28"/>
+        </w:rPr>
+        <w:t>)</w:t>
+      </w:r>
+      <w:r>
+        <w:rPr>
+          <w:rFonts w:ascii="Times New Roman" w:hAnsi="Times New Roman" w:cs="Times New Roman"/>
+          <w:sz w:val="28"/>
+          <w:szCs w:val="28"/>
+        </w:rPr>
+        <w:t>.</w:t>
       </w:r>
     </w:p>
     <w:p>
@@ -2509,7 +2715,47 @@
           <w:sz w:val="28"/>
           <w:szCs w:val="28"/>
         </w:rPr>
-        <w:t xml:space="preserve"> – удаляет неиспользуемую память.</w:t>
+        <w:t xml:space="preserve"> – удаляет неиспользуемую память</w:t>
+      </w:r>
+      <w:r>
+        <w:rPr>
+          <w:rFonts w:ascii="Times New Roman" w:hAnsi="Times New Roman" w:cs="Times New Roman"/>
+          <w:sz w:val="28"/>
+          <w:szCs w:val="28"/>
+        </w:rPr>
+        <w:t xml:space="preserve"> </w:t>
+      </w:r>
+      <w:r>
+        <w:rPr>
+          <w:rFonts w:ascii="Times New Roman" w:hAnsi="Times New Roman" w:cs="Times New Roman"/>
+          <w:sz w:val="28"/>
+          <w:szCs w:val="28"/>
+        </w:rPr>
+        <w:t>(рис.</w:t>
+      </w:r>
+      <w:r>
+        <w:rPr>
+          <w:rFonts w:ascii="Times New Roman" w:hAnsi="Times New Roman" w:cs="Times New Roman"/>
+          <w:sz w:val="28"/>
+          <w:szCs w:val="28"/>
+        </w:rPr>
+        <w:t>4</w:t>
+      </w:r>
+      <w:r>
+        <w:rPr>
+          <w:rFonts w:ascii="Times New Roman" w:hAnsi="Times New Roman" w:cs="Times New Roman"/>
+          <w:sz w:val="28"/>
+          <w:szCs w:val="28"/>
+        </w:rPr>
+        <w:t>)</w:t>
+      </w:r>
+      <w:r>
+        <w:rPr>
+          <w:rFonts w:ascii="Times New Roman" w:hAnsi="Times New Roman" w:cs="Times New Roman"/>
+          <w:sz w:val="28"/>
+          <w:szCs w:val="28"/>
+        </w:rPr>
+        <w:t>.</w:t>
       </w:r>
     </w:p>
     <w:p>
@@ -2571,7 +2817,47 @@
           <w:sz w:val="28"/>
           <w:szCs w:val="28"/>
         </w:rPr>
-        <w:t>). Если текущий размер больше указанного, то лишние элементы удаляются, иначе добавляет элементы (по умолчанию или с указанным значением).</w:t>
+        <w:t>). Если текущий размер больше указанного, то лишние элементы удаляются, иначе добавляет элементы (по умолчанию или с указанным значением)</w:t>
+      </w:r>
+      <w:r>
+        <w:rPr>
+          <w:rFonts w:ascii="Times New Roman" w:hAnsi="Times New Roman" w:cs="Times New Roman"/>
+          <w:sz w:val="28"/>
+          <w:szCs w:val="28"/>
+        </w:rPr>
+        <w:t xml:space="preserve"> </w:t>
+      </w:r>
+      <w:r>
+        <w:rPr>
+          <w:rFonts w:ascii="Times New Roman" w:hAnsi="Times New Roman" w:cs="Times New Roman"/>
+          <w:sz w:val="28"/>
+          <w:szCs w:val="28"/>
+        </w:rPr>
+        <w:t>(рис.</w:t>
+      </w:r>
+      <w:r>
+        <w:rPr>
+          <w:rFonts w:ascii="Times New Roman" w:hAnsi="Times New Roman" w:cs="Times New Roman"/>
+          <w:sz w:val="28"/>
+          <w:szCs w:val="28"/>
+        </w:rPr>
+        <w:t>5</w:t>
+      </w:r>
+      <w:r>
+        <w:rPr>
+          <w:rFonts w:ascii="Times New Roman" w:hAnsi="Times New Roman" w:cs="Times New Roman"/>
+          <w:sz w:val="28"/>
+          <w:szCs w:val="28"/>
+        </w:rPr>
+        <w:t>)</w:t>
+      </w:r>
+      <w:r>
+        <w:rPr>
+          <w:rFonts w:ascii="Times New Roman" w:hAnsi="Times New Roman" w:cs="Times New Roman"/>
+          <w:sz w:val="28"/>
+          <w:szCs w:val="28"/>
+        </w:rPr>
+        <w:t>.</w:t>
       </w:r>
     </w:p>
     <w:p>
@@ -2582,26 +2868,68 @@
           <w:rFonts w:ascii="Times New Roman" w:hAnsi="Times New Roman" w:cs="Times New Roman"/>
           <w:sz w:val="28"/>
           <w:szCs w:val="28"/>
+        </w:rPr>
+      </w:pPr>
+      <w:r>
+        <w:rPr>
+          <w:rFonts w:ascii="Times New Roman" w:hAnsi="Times New Roman" w:cs="Times New Roman"/>
+          <w:b/>
+          <w:bCs/>
+          <w:sz w:val="28"/>
+          <w:szCs w:val="28"/>
+        </w:rPr>
+        <w:lastRenderedPageBreak/>
+        <w:t>Вставка.</w:t>
+      </w:r>
+      <w:r>
+        <w:rPr>
+          <w:rFonts w:ascii="Times New Roman" w:hAnsi="Times New Roman" w:cs="Times New Roman"/>
+          <w:sz w:val="28"/>
+          <w:szCs w:val="28"/>
+        </w:rPr>
+        <w:t xml:space="preserve"> При добавлении элемента если </w:t>
+      </w:r>
+      <w:r>
+        <w:rPr>
+          <w:rFonts w:ascii="Times New Roman" w:hAnsi="Times New Roman" w:cs="Times New Roman"/>
+          <w:sz w:val="28"/>
+          <w:szCs w:val="28"/>
           <w:lang w:val="en-US"/>
         </w:rPr>
-      </w:pPr>
-      <w:r>
-        <w:rPr>
-          <w:rFonts w:ascii="Times New Roman" w:hAnsi="Times New Roman" w:cs="Times New Roman"/>
-          <w:b/>
-          <w:bCs/>
-          <w:sz w:val="28"/>
-          <w:szCs w:val="28"/>
-        </w:rPr>
-        <w:t>Вставка.</w:t>
-      </w:r>
-      <w:r>
-        <w:rPr>
-          <w:rFonts w:ascii="Times New Roman" w:hAnsi="Times New Roman" w:cs="Times New Roman"/>
-          <w:sz w:val="28"/>
-          <w:szCs w:val="28"/>
-        </w:rPr>
-        <w:t xml:space="preserve"> При добавлении элемента если </w:t>
+        <w:t>size</w:t>
+      </w:r>
+      <w:r>
+        <w:rPr>
+          <w:rFonts w:ascii="Times New Roman" w:hAnsi="Times New Roman" w:cs="Times New Roman"/>
+          <w:sz w:val="28"/>
+          <w:szCs w:val="28"/>
+        </w:rPr>
+        <w:t xml:space="preserve"> меньше </w:t>
+      </w:r>
+      <w:r>
+        <w:rPr>
+          <w:rFonts w:ascii="Times New Roman" w:hAnsi="Times New Roman" w:cs="Times New Roman"/>
+          <w:sz w:val="28"/>
+          <w:szCs w:val="28"/>
+        </w:rPr>
+        <w:t>capacity</w:t>
+      </w:r>
+      <w:r>
+        <w:rPr>
+          <w:rFonts w:ascii="Times New Roman" w:hAnsi="Times New Roman" w:cs="Times New Roman"/>
+          <w:sz w:val="28"/>
+          <w:szCs w:val="28"/>
+        </w:rPr>
+        <w:t xml:space="preserve">, он помещается в свободную память. </w:t>
+      </w:r>
+      <w:bookmarkStart w:id="0" w:name="_Hlk195652133"/>
+      <w:r>
+        <w:rPr>
+          <w:rFonts w:ascii="Times New Roman" w:hAnsi="Times New Roman" w:cs="Times New Roman"/>
+          <w:sz w:val="28"/>
+          <w:szCs w:val="28"/>
+        </w:rPr>
+        <w:t xml:space="preserve">Если </w:t>
       </w:r>
       <w:r>
         <w:rPr>
@@ -2618,7 +2946,7 @@
           <w:sz w:val="28"/>
           <w:szCs w:val="28"/>
         </w:rPr>
-        <w:t xml:space="preserve"> меньше </w:t>
+        <w:t xml:space="preserve"> равен </w:t>
       </w:r>
       <w:r>
         <w:rPr>
@@ -2634,16 +2962,55 @@
           <w:sz w:val="28"/>
           <w:szCs w:val="28"/>
         </w:rPr>
-        <w:t xml:space="preserve">, он помещается в свободную память. </w:t>
-      </w:r>
-      <w:bookmarkStart w:id="0" w:name="_Hlk195652133"/>
-      <w:r>
-        <w:rPr>
-          <w:rFonts w:ascii="Times New Roman" w:hAnsi="Times New Roman" w:cs="Times New Roman"/>
-          <w:sz w:val="28"/>
-          <w:szCs w:val="28"/>
-        </w:rPr>
-        <w:t xml:space="preserve">Если </w:t>
+        <w:t xml:space="preserve">, то происходит перераспределение. Используется политика экспоненциального роста, то есть </w:t>
+      </w:r>
+      <w:r>
+        <w:rPr>
+          <w:rFonts w:ascii="Times New Roman" w:hAnsi="Times New Roman" w:cs="Times New Roman"/>
+          <w:sz w:val="28"/>
+          <w:szCs w:val="28"/>
+        </w:rPr>
+        <w:t>capacity</w:t>
+      </w:r>
+      <w:r>
+        <w:rPr>
+          <w:rFonts w:ascii="Times New Roman" w:hAnsi="Times New Roman" w:cs="Times New Roman"/>
+          <w:sz w:val="28"/>
+          <w:szCs w:val="28"/>
+        </w:rPr>
+        <w:t xml:space="preserve"> нового блока памяти увеличивается в 2 или 1,5 раза (зависит от компилятора). Старые элементы копируются в новый блок</w:t>
+      </w:r>
+      <w:r>
+        <w:rPr>
+          <w:rFonts w:ascii="Times New Roman" w:hAnsi="Times New Roman" w:cs="Times New Roman"/>
+          <w:sz w:val="28"/>
+          <w:szCs w:val="28"/>
+        </w:rPr>
+        <w:t xml:space="preserve"> (рис.6)</w:t>
+      </w:r>
+      <w:r>
+        <w:rPr>
+          <w:rFonts w:ascii="Times New Roman" w:hAnsi="Times New Roman" w:cs="Times New Roman"/>
+          <w:sz w:val="28"/>
+          <w:szCs w:val="28"/>
+        </w:rPr>
+        <w:t>.</w:t>
+      </w:r>
+      <w:r>
+        <w:rPr>
+          <w:rFonts w:ascii="Times New Roman" w:hAnsi="Times New Roman" w:cs="Times New Roman"/>
+          <w:sz w:val="28"/>
+          <w:szCs w:val="28"/>
+        </w:rPr>
+        <w:t xml:space="preserve"> </w:t>
+      </w:r>
+      <w:r>
+        <w:rPr>
+          <w:rFonts w:ascii="Times New Roman" w:hAnsi="Times New Roman" w:cs="Times New Roman"/>
+          <w:sz w:val="28"/>
+          <w:szCs w:val="28"/>
+        </w:rPr>
+        <w:t xml:space="preserve">Однако, если размер вектора увеличивается больше, чем в 1,5 раза, память не выделяется с запасом, а </w:t>
       </w:r>
       <w:r>
         <w:rPr>
@@ -2652,6 +3019,31 @@
           <w:szCs w:val="28"/>
           <w:lang w:val="en-US"/>
         </w:rPr>
+        <w:t>capacity</w:t>
+      </w:r>
+      <w:r>
+        <w:rPr>
+          <w:rFonts w:ascii="Times New Roman" w:hAnsi="Times New Roman" w:cs="Times New Roman"/>
+          <w:sz w:val="28"/>
+          <w:szCs w:val="28"/>
+        </w:rPr>
+        <w:t xml:space="preserve"> </w:t>
+      </w:r>
+      <w:r>
+        <w:rPr>
+          <w:rFonts w:ascii="Times New Roman" w:hAnsi="Times New Roman" w:cs="Times New Roman"/>
+          <w:sz w:val="28"/>
+          <w:szCs w:val="28"/>
+        </w:rPr>
+        <w:t xml:space="preserve">равно </w:t>
+      </w:r>
+      <w:r>
+        <w:rPr>
+          <w:rFonts w:ascii="Times New Roman" w:hAnsi="Times New Roman" w:cs="Times New Roman"/>
+          <w:sz w:val="28"/>
+          <w:szCs w:val="28"/>
+          <w:lang w:val="en-US"/>
+        </w:rPr>
         <w:t>size</w:t>
       </w:r>
       <w:r>
@@ -2660,49 +3052,15 @@
           <w:sz w:val="28"/>
           <w:szCs w:val="28"/>
         </w:rPr>
-        <w:t xml:space="preserve"> равен </w:t>
-      </w:r>
-      <w:r>
-        <w:rPr>
-          <w:rFonts w:ascii="Times New Roman" w:hAnsi="Times New Roman" w:cs="Times New Roman"/>
-          <w:sz w:val="28"/>
-          <w:szCs w:val="28"/>
-        </w:rPr>
-        <w:t>capacity</w:t>
-      </w:r>
-      <w:r>
-        <w:rPr>
-          <w:rFonts w:ascii="Times New Roman" w:hAnsi="Times New Roman" w:cs="Times New Roman"/>
-          <w:sz w:val="28"/>
-          <w:szCs w:val="28"/>
-        </w:rPr>
-        <w:t xml:space="preserve">, то происходит перераспределение. Используется политика экспоненциального роста, то есть </w:t>
-      </w:r>
-      <w:r>
-        <w:rPr>
-          <w:rFonts w:ascii="Times New Roman" w:hAnsi="Times New Roman" w:cs="Times New Roman"/>
-          <w:sz w:val="28"/>
-          <w:szCs w:val="28"/>
-        </w:rPr>
-        <w:lastRenderedPageBreak/>
-        <w:t>capacity</w:t>
-      </w:r>
-      <w:r>
-        <w:rPr>
-          <w:rFonts w:ascii="Times New Roman" w:hAnsi="Times New Roman" w:cs="Times New Roman"/>
-          <w:sz w:val="28"/>
-          <w:szCs w:val="28"/>
-        </w:rPr>
-        <w:t xml:space="preserve"> нового блока памяти увеличивается в 2 или 1,5 раза (зависит от компилятора). Старые элементы копируются в новый блок.</w:t>
-      </w:r>
-      <w:r>
-        <w:rPr>
-          <w:rFonts w:ascii="Times New Roman" w:hAnsi="Times New Roman" w:cs="Times New Roman"/>
-          <w:sz w:val="28"/>
-          <w:szCs w:val="28"/>
-          <w:lang w:val="en-US"/>
-        </w:rPr>
-        <w:t xml:space="preserve"> </w:t>
+        <w:t xml:space="preserve"> (</w:t>
+      </w:r>
+      <w:r>
+        <w:rPr>
+          <w:rFonts w:ascii="Times New Roman" w:hAnsi="Times New Roman" w:cs="Times New Roman"/>
+          <w:sz w:val="28"/>
+          <w:szCs w:val="28"/>
+        </w:rPr>
+        <w:t>рис.7).</w:t>
       </w:r>
     </w:p>
     <w:p>
@@ -2713,7 +3071,6 @@
           <w:rFonts w:ascii="Times New Roman" w:hAnsi="Times New Roman" w:cs="Times New Roman"/>
           <w:sz w:val="28"/>
           <w:szCs w:val="28"/>
-          <w:lang w:val="en-US"/>
         </w:rPr>
       </w:pPr>
       <w:r>
@@ -2729,7 +3086,6 @@
           <w:rFonts w:ascii="Times New Roman" w:hAnsi="Times New Roman" w:cs="Times New Roman"/>
           <w:sz w:val="28"/>
           <w:szCs w:val="28"/>
-          <w:lang w:val="en-US"/>
         </w:rPr>
         <w:t>:</w:t>
       </w:r>
@@ -2773,6 +3129,14 @@
           <w:sz w:val="28"/>
           <w:szCs w:val="28"/>
         </w:rPr>
+        <w:t xml:space="preserve"> (рис.7)</w:t>
+      </w:r>
+      <w:r>
+        <w:rPr>
+          <w:rFonts w:ascii="Times New Roman" w:hAnsi="Times New Roman" w:cs="Times New Roman"/>
+          <w:sz w:val="28"/>
+          <w:szCs w:val="28"/>
+        </w:rPr>
         <w:t>.</w:t>
       </w:r>
     </w:p>
@@ -3182,7 +3546,23 @@
           <w:sz w:val="28"/>
           <w:szCs w:val="28"/>
         </w:rPr>
-        <w:t>обавляет заданное значение элемента в конец контейнера.</w:t>
+        <w:t>обавляет заданное значение элемента в конец контейнера</w:t>
+      </w:r>
+      <w:r>
+        <w:rPr>
+          <w:rFonts w:ascii="Times New Roman" w:hAnsi="Times New Roman" w:cs="Times New Roman"/>
+          <w:sz w:val="28"/>
+          <w:szCs w:val="28"/>
+        </w:rPr>
+        <w:t xml:space="preserve"> (рис.8)</w:t>
+      </w:r>
+      <w:r>
+        <w:rPr>
+          <w:rFonts w:ascii="Times New Roman" w:hAnsi="Times New Roman" w:cs="Times New Roman"/>
+          <w:sz w:val="28"/>
+          <w:szCs w:val="28"/>
+        </w:rPr>
+        <w:t>.</w:t>
       </w:r>
     </w:p>
     <w:p>
@@ -3263,6 +3643,54 @@
           <w:szCs w:val="28"/>
         </w:rPr>
         <w:t>() позволяет освободить лишнюю память.</w:t>
+      </w:r>
+      <w:r>
+        <w:rPr>
+          <w:rFonts w:ascii="Times New Roman" w:hAnsi="Times New Roman" w:cs="Times New Roman"/>
+          <w:sz w:val="28"/>
+          <w:szCs w:val="28"/>
+        </w:rPr>
+        <w:t xml:space="preserve"> Если удалить все элементы, память </w:t>
+      </w:r>
+      <w:r>
+        <w:rPr>
+          <w:rFonts w:ascii="Times New Roman" w:hAnsi="Times New Roman" w:cs="Times New Roman"/>
+          <w:sz w:val="28"/>
+          <w:szCs w:val="28"/>
+        </w:rPr>
+        <w:t>будет</w:t>
+      </w:r>
+      <w:r>
+        <w:rPr>
+          <w:rFonts w:ascii="Times New Roman" w:hAnsi="Times New Roman" w:cs="Times New Roman"/>
+          <w:sz w:val="28"/>
+          <w:szCs w:val="28"/>
+        </w:rPr>
+        <w:t xml:space="preserve"> </w:t>
+      </w:r>
+      <w:r>
+        <w:rPr>
+          <w:rFonts w:ascii="Times New Roman" w:hAnsi="Times New Roman" w:cs="Times New Roman"/>
+          <w:sz w:val="28"/>
+          <w:szCs w:val="28"/>
+        </w:rPr>
+        <w:t xml:space="preserve">всё еще </w:t>
+      </w:r>
+      <w:r>
+        <w:rPr>
+          <w:rFonts w:ascii="Times New Roman" w:hAnsi="Times New Roman" w:cs="Times New Roman"/>
+          <w:sz w:val="28"/>
+          <w:szCs w:val="28"/>
+        </w:rPr>
+        <w:t>занята</w:t>
+      </w:r>
+      <w:r>
+        <w:rPr>
+          <w:rFonts w:ascii="Times New Roman" w:hAnsi="Times New Roman" w:cs="Times New Roman"/>
+          <w:sz w:val="28"/>
+          <w:szCs w:val="28"/>
+        </w:rPr>
+        <w:t xml:space="preserve"> (рис.8).</w:t>
       </w:r>
     </w:p>
     <w:p>
@@ -3394,7 +3822,23 @@
           <w:sz w:val="28"/>
           <w:szCs w:val="28"/>
         </w:rPr>
-        <w:t xml:space="preserve"> – удаляет последний элемент контейнера.</w:t>
+        <w:t xml:space="preserve"> – удаляет последний элемент контейнера</w:t>
+      </w:r>
+      <w:r>
+        <w:rPr>
+          <w:rFonts w:ascii="Times New Roman" w:hAnsi="Times New Roman" w:cs="Times New Roman"/>
+          <w:sz w:val="28"/>
+          <w:szCs w:val="28"/>
+        </w:rPr>
+        <w:t xml:space="preserve"> (рис.8)</w:t>
+      </w:r>
+      <w:r>
+        <w:rPr>
+          <w:rFonts w:ascii="Times New Roman" w:hAnsi="Times New Roman" w:cs="Times New Roman"/>
+          <w:sz w:val="28"/>
+          <w:szCs w:val="28"/>
+        </w:rPr>
+        <w:t>.</w:t>
       </w:r>
     </w:p>
     <w:p>
@@ -3426,7 +3870,23 @@
           <w:sz w:val="28"/>
           <w:szCs w:val="28"/>
         </w:rPr>
-        <w:t xml:space="preserve"> – удаляет все элементы из контейнера (size будет равен 0).</w:t>
+        <w:t xml:space="preserve"> – удаляет все элементы из контейнера (size будет равен 0)</w:t>
+      </w:r>
+      <w:r>
+        <w:rPr>
+          <w:rFonts w:ascii="Times New Roman" w:hAnsi="Times New Roman" w:cs="Times New Roman"/>
+          <w:sz w:val="28"/>
+          <w:szCs w:val="28"/>
+        </w:rPr>
+        <w:t xml:space="preserve"> (рис.8)</w:t>
+      </w:r>
+      <w:r>
+        <w:rPr>
+          <w:rFonts w:ascii="Times New Roman" w:hAnsi="Times New Roman" w:cs="Times New Roman"/>
+          <w:sz w:val="28"/>
+          <w:szCs w:val="28"/>
+        </w:rPr>
+        <w:t>.</w:t>
       </w:r>
     </w:p>
     <w:p>
@@ -3488,7 +3948,63 @@
           <w:sz w:val="28"/>
           <w:szCs w:val="28"/>
         </w:rPr>
-        <w:t xml:space="preserve">. </w:t>
+        <w:t xml:space="preserve">, </w:t>
+      </w:r>
+      <w:r>
+        <w:rPr>
+          <w:rFonts w:ascii="Times New Roman" w:hAnsi="Times New Roman" w:cs="Times New Roman"/>
+          <w:sz w:val="28"/>
+          <w:szCs w:val="28"/>
+        </w:rPr>
+        <w:t xml:space="preserve">но </w:t>
+      </w:r>
+      <w:r>
+        <w:rPr>
+          <w:rFonts w:ascii="Times New Roman" w:hAnsi="Times New Roman" w:cs="Times New Roman"/>
+          <w:sz w:val="28"/>
+          <w:szCs w:val="28"/>
+        </w:rPr>
+        <w:t xml:space="preserve">при вставке в </w:t>
+      </w:r>
+      <w:r>
+        <w:rPr>
+          <w:rFonts w:ascii="Times New Roman" w:hAnsi="Times New Roman" w:cs="Times New Roman"/>
+          <w:sz w:val="28"/>
+          <w:szCs w:val="28"/>
+        </w:rPr>
+        <w:t>середину</w:t>
+      </w:r>
+      <w:r>
+        <w:rPr>
+          <w:rFonts w:ascii="Times New Roman" w:hAnsi="Times New Roman" w:cs="Times New Roman"/>
+          <w:sz w:val="28"/>
+          <w:szCs w:val="28"/>
+        </w:rPr>
+        <w:t xml:space="preserve"> </w:t>
+      </w:r>
+      <w:r>
+        <w:rPr>
+          <w:rFonts w:ascii="Times New Roman" w:hAnsi="Times New Roman" w:cs="Times New Roman"/>
+          <w:sz w:val="28"/>
+          <w:szCs w:val="28"/>
+        </w:rPr>
+        <w:t xml:space="preserve">может снизиться призводительность, так как нет запаса памяти. В случаях, </w:t>
+      </w:r>
+      <w:r>
+        <w:rPr>
+          <w:rFonts w:ascii="Times New Roman" w:hAnsi="Times New Roman" w:cs="Times New Roman"/>
+          <w:sz w:val="28"/>
+          <w:szCs w:val="28"/>
+        </w:rPr>
+        <w:t>где он не требуется</w:t>
+      </w:r>
+      <w:r>
+        <w:rPr>
+          <w:rFonts w:ascii="Times New Roman" w:hAnsi="Times New Roman" w:cs="Times New Roman"/>
+          <w:sz w:val="28"/>
+          <w:szCs w:val="28"/>
+        </w:rPr>
+        <w:t xml:space="preserve">, отсутствие избыточного выделения памяти будет являться плюсом. </w:t>
       </w:r>
       <w:proofErr w:type="spellStart"/>
       <w:r>
@@ -3563,6 +4079,241 @@
           <w:sz w:val="28"/>
           <w:szCs w:val="28"/>
         </w:rPr>
+        <w:t xml:space="preserve">, что </w:t>
+      </w:r>
+      <w:r>
+        <w:rPr>
+          <w:rFonts w:ascii="Times New Roman" w:hAnsi="Times New Roman" w:cs="Times New Roman"/>
+          <w:sz w:val="28"/>
+          <w:szCs w:val="28"/>
+        </w:rPr>
+        <w:t>может привести к</w:t>
+      </w:r>
+      <w:r>
+        <w:rPr>
+          <w:rFonts w:ascii="Times New Roman" w:hAnsi="Times New Roman" w:cs="Times New Roman"/>
+          <w:sz w:val="28"/>
+          <w:szCs w:val="28"/>
+        </w:rPr>
+        <w:t xml:space="preserve"> </w:t>
+      </w:r>
+      <w:r>
+        <w:rPr>
+          <w:rFonts w:ascii="Times New Roman" w:hAnsi="Times New Roman" w:cs="Times New Roman"/>
+          <w:sz w:val="28"/>
+          <w:szCs w:val="28"/>
+        </w:rPr>
+        <w:t>частым перераспределениям.</w:t>
+      </w:r>
+      <w:r>
+        <w:rPr>
+          <w:rFonts w:ascii="Times New Roman" w:hAnsi="Times New Roman" w:cs="Times New Roman"/>
+          <w:sz w:val="28"/>
+          <w:szCs w:val="28"/>
+        </w:rPr>
+        <w:t xml:space="preserve"> Чтобы повысить эффективность </w:t>
+      </w:r>
+      <w:proofErr w:type="spellStart"/>
+      <w:r>
+        <w:rPr>
+          <w:rFonts w:ascii="Times New Roman" w:hAnsi="Times New Roman" w:cs="Times New Roman"/>
+          <w:sz w:val="28"/>
+          <w:szCs w:val="28"/>
+          <w:lang w:val="en-US"/>
+        </w:rPr>
+        <w:t>TVector</w:t>
+      </w:r>
+      <w:proofErr w:type="spellEnd"/>
+      <w:r>
+        <w:rPr>
+          <w:rFonts w:ascii="Times New Roman" w:hAnsi="Times New Roman" w:cs="Times New Roman"/>
+          <w:sz w:val="28"/>
+          <w:szCs w:val="28"/>
+        </w:rPr>
+        <w:t xml:space="preserve"> </w:t>
+      </w:r>
+      <w:r>
+        <w:rPr>
+          <w:rFonts w:ascii="Times New Roman" w:hAnsi="Times New Roman" w:cs="Times New Roman"/>
+          <w:sz w:val="28"/>
+          <w:szCs w:val="28"/>
+        </w:rPr>
+        <w:t xml:space="preserve">можно разработать его различное поведение в зависимости от действий, производимых над вектором (например, при частых перераспределениях памяти увеличивать </w:t>
+      </w:r>
+      <w:r>
+        <w:rPr>
+          <w:rFonts w:ascii="Times New Roman" w:hAnsi="Times New Roman" w:cs="Times New Roman"/>
+          <w:sz w:val="28"/>
+          <w:szCs w:val="28"/>
+        </w:rPr>
+        <w:t xml:space="preserve">фиксированный запас памяти). </w:t>
+      </w:r>
+    </w:p>
+    <w:p>
+      <w:pPr>
+        <w:ind w:firstLine="360"/>
+        <w:rPr>
+          <w:rFonts w:ascii="Times New Roman" w:hAnsi="Times New Roman" w:cs="Times New Roman"/>
+          <w:sz w:val="28"/>
+          <w:szCs w:val="28"/>
+        </w:rPr>
+      </w:pPr>
+      <w:r>
+        <w:rPr>
+          <w:rFonts w:ascii="Times New Roman" w:hAnsi="Times New Roman" w:cs="Times New Roman"/>
+          <w:sz w:val="28"/>
+          <w:szCs w:val="28"/>
+        </w:rPr>
+        <w:t>П</w:t>
+      </w:r>
+      <w:r>
+        <w:rPr>
+          <w:rFonts w:ascii="Times New Roman" w:hAnsi="Times New Roman" w:cs="Times New Roman"/>
+          <w:sz w:val="28"/>
+          <w:szCs w:val="28"/>
+        </w:rPr>
+        <w:t>ри удалении</w:t>
+      </w:r>
+      <w:r>
+        <w:rPr>
+          <w:rFonts w:ascii="Times New Roman" w:hAnsi="Times New Roman" w:cs="Times New Roman"/>
+          <w:sz w:val="28"/>
+          <w:szCs w:val="28"/>
+        </w:rPr>
+        <w:t xml:space="preserve"> в </w:t>
+      </w:r>
+      <w:r>
+        <w:rPr>
+          <w:rFonts w:ascii="Times New Roman" w:hAnsi="Times New Roman" w:cs="Times New Roman"/>
+          <w:sz w:val="28"/>
+          <w:szCs w:val="28"/>
+        </w:rPr>
+        <w:t>std::vector</w:t>
+      </w:r>
+      <w:r>
+        <w:rPr>
+          <w:rFonts w:ascii="Times New Roman" w:hAnsi="Times New Roman" w:cs="Times New Roman"/>
+          <w:sz w:val="28"/>
+          <w:szCs w:val="28"/>
+        </w:rPr>
+        <w:t xml:space="preserve"> все элементы сдвигаются, </w:t>
+      </w:r>
+      <w:r>
+        <w:rPr>
+          <w:rFonts w:ascii="Times New Roman" w:hAnsi="Times New Roman" w:cs="Times New Roman"/>
+          <w:sz w:val="28"/>
+          <w:szCs w:val="28"/>
+        </w:rPr>
+        <w:t xml:space="preserve">а </w:t>
+      </w:r>
+      <w:r>
+        <w:rPr>
+          <w:rFonts w:ascii="Times New Roman" w:hAnsi="Times New Roman" w:cs="Times New Roman"/>
+          <w:sz w:val="28"/>
+          <w:szCs w:val="28"/>
+        </w:rPr>
+        <w:t>лишняя память удаляется</w:t>
+      </w:r>
+      <w:r>
+        <w:rPr>
+          <w:rFonts w:ascii="Times New Roman" w:hAnsi="Times New Roman" w:cs="Times New Roman"/>
+          <w:sz w:val="28"/>
+          <w:szCs w:val="28"/>
+        </w:rPr>
+        <w:t xml:space="preserve"> только</w:t>
+      </w:r>
+      <w:r>
+        <w:rPr>
+          <w:rFonts w:ascii="Times New Roman" w:hAnsi="Times New Roman" w:cs="Times New Roman"/>
+          <w:sz w:val="28"/>
+          <w:szCs w:val="28"/>
+        </w:rPr>
+        <w:t xml:space="preserve"> с помощью </w:t>
+      </w:r>
+      <w:r>
+        <w:rPr>
+          <w:rFonts w:ascii="Times New Roman" w:hAnsi="Times New Roman" w:cs="Times New Roman"/>
+          <w:sz w:val="28"/>
+          <w:szCs w:val="28"/>
+          <w:lang w:val="en-US"/>
+        </w:rPr>
+        <w:t>shrink</w:t>
+      </w:r>
+      <w:r>
+        <w:rPr>
+          <w:rFonts w:ascii="Times New Roman" w:hAnsi="Times New Roman" w:cs="Times New Roman"/>
+          <w:sz w:val="28"/>
+          <w:szCs w:val="28"/>
+        </w:rPr>
+        <w:t>_</w:t>
+      </w:r>
+      <w:r>
+        <w:rPr>
+          <w:rFonts w:ascii="Times New Roman" w:hAnsi="Times New Roman" w:cs="Times New Roman"/>
+          <w:sz w:val="28"/>
+          <w:szCs w:val="28"/>
+          <w:lang w:val="en-US"/>
+        </w:rPr>
+        <w:t>to</w:t>
+      </w:r>
+      <w:r>
+        <w:rPr>
+          <w:rFonts w:ascii="Times New Roman" w:hAnsi="Times New Roman" w:cs="Times New Roman"/>
+          <w:sz w:val="28"/>
+          <w:szCs w:val="28"/>
+        </w:rPr>
+        <w:t>_</w:t>
+      </w:r>
+      <w:r>
+        <w:rPr>
+          <w:rFonts w:ascii="Times New Roman" w:hAnsi="Times New Roman" w:cs="Times New Roman"/>
+          <w:sz w:val="28"/>
+          <w:szCs w:val="28"/>
+          <w:lang w:val="en-US"/>
+        </w:rPr>
+        <w:t>fit</w:t>
+      </w:r>
+      <w:r>
+        <w:rPr>
+          <w:rFonts w:ascii="Times New Roman" w:hAnsi="Times New Roman" w:cs="Times New Roman"/>
+          <w:sz w:val="28"/>
+          <w:szCs w:val="28"/>
+        </w:rPr>
+        <w:t>.</w:t>
+      </w:r>
+      <w:r>
+        <w:rPr>
+          <w:rFonts w:ascii="Times New Roman" w:hAnsi="Times New Roman" w:cs="Times New Roman"/>
+          <w:sz w:val="28"/>
+          <w:szCs w:val="28"/>
+        </w:rPr>
+        <w:t xml:space="preserve"> </w:t>
+      </w:r>
+      <w:r>
+        <w:rPr>
+          <w:rFonts w:ascii="Times New Roman" w:hAnsi="Times New Roman" w:cs="Times New Roman"/>
+          <w:sz w:val="28"/>
+          <w:szCs w:val="28"/>
+        </w:rPr>
+        <w:t xml:space="preserve">В </w:t>
+      </w:r>
+      <w:proofErr w:type="spellStart"/>
+      <w:r>
+        <w:rPr>
+          <w:rFonts w:ascii="Times New Roman" w:hAnsi="Times New Roman" w:cs="Times New Roman"/>
+          <w:sz w:val="28"/>
+          <w:szCs w:val="28"/>
+          <w:lang w:val="en-US"/>
+        </w:rPr>
+        <w:t>TVector</w:t>
+      </w:r>
+      <w:proofErr w:type="spellEnd"/>
+      <w:r>
+        <w:rPr>
+          <w:rFonts w:ascii="Times New Roman" w:hAnsi="Times New Roman" w:cs="Times New Roman"/>
+          <w:sz w:val="28"/>
+          <w:szCs w:val="28"/>
+        </w:rPr>
         <w:t xml:space="preserve">, </w:t>
       </w:r>
       <w:r>
@@ -3571,15 +4322,140 @@
           <w:sz w:val="28"/>
           <w:szCs w:val="28"/>
         </w:rPr>
-        <w:t xml:space="preserve">что </w:t>
-      </w:r>
-      <w:r>
-        <w:rPr>
-          <w:rFonts w:ascii="Times New Roman" w:hAnsi="Times New Roman" w:cs="Times New Roman"/>
-          <w:sz w:val="28"/>
-          <w:szCs w:val="28"/>
-        </w:rPr>
-        <w:t>может привести к более частым перераспределениям.</w:t>
+        <w:t>когда удаляется элемент</w:t>
+      </w:r>
+      <w:r>
+        <w:rPr>
+          <w:rFonts w:ascii="Times New Roman" w:hAnsi="Times New Roman" w:cs="Times New Roman"/>
+          <w:sz w:val="28"/>
+          <w:szCs w:val="28"/>
+        </w:rPr>
+        <w:t xml:space="preserve">, его статус помечается </w:t>
+      </w:r>
+      <w:r>
+        <w:rPr>
+          <w:rFonts w:ascii="Times New Roman" w:hAnsi="Times New Roman" w:cs="Times New Roman"/>
+          <w:sz w:val="28"/>
+          <w:szCs w:val="28"/>
+        </w:rPr>
+        <w:t>“</w:t>
+      </w:r>
+      <w:r>
+        <w:rPr>
+          <w:rFonts w:ascii="Times New Roman" w:hAnsi="Times New Roman" w:cs="Times New Roman"/>
+          <w:sz w:val="28"/>
+          <w:szCs w:val="28"/>
+          <w:lang w:val="en-US"/>
+        </w:rPr>
+        <w:t>deleted</w:t>
+      </w:r>
+      <w:r>
+        <w:rPr>
+          <w:rFonts w:ascii="Times New Roman" w:hAnsi="Times New Roman" w:cs="Times New Roman"/>
+          <w:sz w:val="28"/>
+          <w:szCs w:val="28"/>
+        </w:rPr>
+        <w:t>”</w:t>
+      </w:r>
+      <w:r>
+        <w:rPr>
+          <w:rFonts w:ascii="Times New Roman" w:hAnsi="Times New Roman" w:cs="Times New Roman"/>
+          <w:sz w:val="28"/>
+          <w:szCs w:val="28"/>
+        </w:rPr>
+        <w:t>,</w:t>
+      </w:r>
+      <w:r>
+        <w:rPr>
+          <w:rFonts w:ascii="Times New Roman" w:hAnsi="Times New Roman" w:cs="Times New Roman"/>
+          <w:sz w:val="28"/>
+          <w:szCs w:val="28"/>
+        </w:rPr>
+        <w:t xml:space="preserve"> перераспределение</w:t>
+      </w:r>
+      <w:r>
+        <w:rPr>
+          <w:rFonts w:ascii="Times New Roman" w:hAnsi="Times New Roman" w:cs="Times New Roman"/>
+          <w:sz w:val="28"/>
+          <w:szCs w:val="28"/>
+        </w:rPr>
+        <w:t xml:space="preserve"> происходит</w:t>
+      </w:r>
+      <w:r>
+        <w:rPr>
+          <w:rFonts w:ascii="Times New Roman" w:hAnsi="Times New Roman" w:cs="Times New Roman"/>
+          <w:sz w:val="28"/>
+          <w:szCs w:val="28"/>
+        </w:rPr>
+        <w:t xml:space="preserve"> при превышении </w:t>
+      </w:r>
+      <w:r>
+        <w:rPr>
+          <w:rFonts w:ascii="Times New Roman" w:hAnsi="Times New Roman" w:cs="Times New Roman"/>
+          <w:sz w:val="28"/>
+          <w:szCs w:val="28"/>
+        </w:rPr>
+        <w:t>порогового значения</w:t>
+      </w:r>
+      <w:r>
+        <w:rPr>
+          <w:rFonts w:ascii="Times New Roman" w:hAnsi="Times New Roman" w:cs="Times New Roman"/>
+          <w:sz w:val="28"/>
+          <w:szCs w:val="28"/>
+        </w:rPr>
+        <w:t xml:space="preserve"> процента</w:t>
+      </w:r>
+      <w:r>
+        <w:rPr>
+          <w:rFonts w:ascii="Times New Roman" w:hAnsi="Times New Roman" w:cs="Times New Roman"/>
+          <w:sz w:val="28"/>
+          <w:szCs w:val="28"/>
+        </w:rPr>
+        <w:t xml:space="preserve"> удаленных элементов.</w:t>
+      </w:r>
+      <w:r>
+        <w:rPr>
+          <w:rFonts w:ascii="Times New Roman" w:hAnsi="Times New Roman" w:cs="Times New Roman"/>
+          <w:sz w:val="28"/>
+          <w:szCs w:val="28"/>
+        </w:rPr>
+        <w:t xml:space="preserve"> Чтобы </w:t>
+      </w:r>
+      <w:r>
+        <w:rPr>
+          <w:rFonts w:ascii="Times New Roman" w:hAnsi="Times New Roman" w:cs="Times New Roman"/>
+          <w:sz w:val="28"/>
+          <w:szCs w:val="28"/>
+        </w:rPr>
+        <w:lastRenderedPageBreak/>
+        <w:t xml:space="preserve">избежать перераспределения памяти, можно производить сдвиг элементов при вставке в полный массив, таким образом </w:t>
+      </w:r>
+      <w:proofErr w:type="spellStart"/>
+      <w:r>
+        <w:rPr>
+          <w:rFonts w:ascii="Times New Roman" w:hAnsi="Times New Roman" w:cs="Times New Roman"/>
+          <w:sz w:val="28"/>
+          <w:szCs w:val="28"/>
+          <w:lang w:val="en-US"/>
+        </w:rPr>
+        <w:t>TVector</w:t>
+      </w:r>
+      <w:proofErr w:type="spellEnd"/>
+      <w:r>
+        <w:rPr>
+          <w:rFonts w:ascii="Times New Roman" w:hAnsi="Times New Roman" w:cs="Times New Roman"/>
+          <w:sz w:val="28"/>
+          <w:szCs w:val="28"/>
+        </w:rPr>
+        <w:t xml:space="preserve"> </w:t>
+      </w:r>
+      <w:r>
+        <w:rPr>
+          <w:rFonts w:ascii="Times New Roman" w:hAnsi="Times New Roman" w:cs="Times New Roman"/>
+          <w:sz w:val="28"/>
+          <w:szCs w:val="28"/>
+        </w:rPr>
+        <w:t>будет работать эффективнее.</w:t>
       </w:r>
     </w:p>
     <w:p>
@@ -3597,72 +4473,9 @@
           <w:sz w:val="28"/>
           <w:szCs w:val="28"/>
         </w:rPr>
-        <w:t>П</w:t>
-      </w:r>
-      <w:r>
-        <w:rPr>
-          <w:rFonts w:ascii="Times New Roman" w:hAnsi="Times New Roman" w:cs="Times New Roman"/>
-          <w:sz w:val="28"/>
-          <w:szCs w:val="28"/>
-        </w:rPr>
-        <w:t>ри удалении</w:t>
-      </w:r>
-      <w:r>
-        <w:rPr>
-          <w:rFonts w:ascii="Times New Roman" w:hAnsi="Times New Roman" w:cs="Times New Roman"/>
-          <w:sz w:val="28"/>
-          <w:szCs w:val="28"/>
-        </w:rPr>
-        <w:t xml:space="preserve"> в </w:t>
-      </w:r>
-      <w:r>
-        <w:rPr>
-          <w:rFonts w:ascii="Times New Roman" w:hAnsi="Times New Roman" w:cs="Times New Roman"/>
-          <w:sz w:val="28"/>
-          <w:szCs w:val="28"/>
-        </w:rPr>
-        <w:t>std::vector</w:t>
-      </w:r>
-      <w:r>
-        <w:rPr>
-          <w:rFonts w:ascii="Times New Roman" w:hAnsi="Times New Roman" w:cs="Times New Roman"/>
-          <w:sz w:val="28"/>
-          <w:szCs w:val="28"/>
-        </w:rPr>
-        <w:t xml:space="preserve"> все элементы сдвигаются, </w:t>
-      </w:r>
-      <w:r>
-        <w:rPr>
-          <w:rFonts w:ascii="Times New Roman" w:hAnsi="Times New Roman" w:cs="Times New Roman"/>
-          <w:sz w:val="28"/>
-          <w:szCs w:val="28"/>
-        </w:rPr>
-        <w:t xml:space="preserve">а </w:t>
-      </w:r>
-      <w:r>
-        <w:rPr>
-          <w:rFonts w:ascii="Times New Roman" w:hAnsi="Times New Roman" w:cs="Times New Roman"/>
-          <w:sz w:val="28"/>
-          <w:szCs w:val="28"/>
-        </w:rPr>
-        <w:t>лишняя память удаляется</w:t>
-      </w:r>
-      <w:r>
-        <w:rPr>
-          <w:rFonts w:ascii="Times New Roman" w:hAnsi="Times New Roman" w:cs="Times New Roman"/>
-          <w:sz w:val="28"/>
-          <w:szCs w:val="28"/>
-        </w:rPr>
-        <w:t xml:space="preserve"> только</w:t>
-      </w:r>
-      <w:r>
-        <w:rPr>
-          <w:rFonts w:ascii="Times New Roman" w:hAnsi="Times New Roman" w:cs="Times New Roman"/>
-          <w:sz w:val="28"/>
-          <w:szCs w:val="28"/>
-        </w:rPr>
-        <w:t xml:space="preserve"> с помощью </w:t>
-      </w:r>
+        <w:t xml:space="preserve">Сдвиг элементов в </w:t>
+      </w:r>
+      <w:proofErr w:type="spellStart"/>
       <w:r>
         <w:rPr>
           <w:rFonts w:ascii="Times New Roman" w:hAnsi="Times New Roman" w:cs="Times New Roman"/>
@@ -3670,15 +4483,64 @@
           <w:szCs w:val="28"/>
           <w:lang w:val="en-US"/>
         </w:rPr>
-        <w:t>shrink</w:t>
-      </w:r>
-      <w:r>
-        <w:rPr>
-          <w:rFonts w:ascii="Times New Roman" w:hAnsi="Times New Roman" w:cs="Times New Roman"/>
-          <w:sz w:val="28"/>
-          <w:szCs w:val="28"/>
-        </w:rPr>
-        <w:t>_</w:t>
+        <w:t>TVector</w:t>
+      </w:r>
+      <w:proofErr w:type="spellEnd"/>
+      <w:r>
+        <w:rPr>
+          <w:rFonts w:ascii="Times New Roman" w:hAnsi="Times New Roman" w:cs="Times New Roman"/>
+          <w:sz w:val="28"/>
+          <w:szCs w:val="28"/>
+        </w:rPr>
+        <w:t xml:space="preserve"> </w:t>
+      </w:r>
+      <w:r>
+        <w:rPr>
+          <w:rFonts w:ascii="Times New Roman" w:hAnsi="Times New Roman" w:cs="Times New Roman"/>
+          <w:sz w:val="28"/>
+          <w:szCs w:val="28"/>
+        </w:rPr>
+        <w:t>происходит реже, но требуется хранить и проверять статусы элементов</w:t>
+      </w:r>
+      <w:r>
+        <w:rPr>
+          <w:rFonts w:ascii="Times New Roman" w:hAnsi="Times New Roman" w:cs="Times New Roman"/>
+          <w:sz w:val="28"/>
+          <w:szCs w:val="28"/>
+        </w:rPr>
+        <w:t xml:space="preserve"> во многих операциях</w:t>
+      </w:r>
+      <w:r>
+        <w:rPr>
+          <w:rFonts w:ascii="Times New Roman" w:hAnsi="Times New Roman" w:cs="Times New Roman"/>
+          <w:sz w:val="28"/>
+          <w:szCs w:val="28"/>
+        </w:rPr>
+        <w:t>.</w:t>
+      </w:r>
+      <w:r>
+        <w:rPr>
+          <w:rFonts w:ascii="Times New Roman" w:hAnsi="Times New Roman" w:cs="Times New Roman"/>
+          <w:sz w:val="28"/>
+          <w:szCs w:val="28"/>
+        </w:rPr>
+        <w:t xml:space="preserve"> Для оптимизации можно внедрить итераторы, игнорирующие статус</w:t>
+      </w:r>
+      <w:r>
+        <w:rPr>
+          <w:rFonts w:ascii="Times New Roman" w:hAnsi="Times New Roman" w:cs="Times New Roman"/>
+          <w:sz w:val="28"/>
+          <w:szCs w:val="28"/>
+        </w:rPr>
+        <w:t xml:space="preserve"> </w:t>
+      </w:r>
+      <w:r>
+        <w:rPr>
+          <w:rFonts w:ascii="Times New Roman" w:hAnsi="Times New Roman" w:cs="Times New Roman"/>
+          <w:sz w:val="28"/>
+          <w:szCs w:val="28"/>
+        </w:rPr>
+        <w:t>“</w:t>
       </w:r>
       <w:r>
         <w:rPr>
@@ -3687,16 +4549,43 @@
           <w:szCs w:val="28"/>
           <w:lang w:val="en-US"/>
         </w:rPr>
-        <w:t>to</w:t>
-      </w:r>
-      <w:r>
-        <w:rPr>
-          <w:rFonts w:ascii="Times New Roman" w:hAnsi="Times New Roman" w:cs="Times New Roman"/>
-          <w:sz w:val="28"/>
-          <w:szCs w:val="28"/>
-        </w:rPr>
-        <w:t>_</w:t>
-      </w:r>
+        <w:t>deleted</w:t>
+      </w:r>
+      <w:r>
+        <w:rPr>
+          <w:rFonts w:ascii="Times New Roman" w:hAnsi="Times New Roman" w:cs="Times New Roman"/>
+          <w:sz w:val="28"/>
+          <w:szCs w:val="28"/>
+        </w:rPr>
+        <w:t>”</w:t>
+      </w:r>
+      <w:r>
+        <w:rPr>
+          <w:rFonts w:ascii="Times New Roman" w:hAnsi="Times New Roman" w:cs="Times New Roman"/>
+          <w:sz w:val="28"/>
+          <w:szCs w:val="28"/>
+        </w:rPr>
+        <w:t>.</w:t>
+      </w:r>
+    </w:p>
+    <w:p>
+      <w:pPr>
+        <w:ind w:firstLine="360"/>
+        <w:rPr>
+          <w:rFonts w:ascii="Times New Roman" w:hAnsi="Times New Roman" w:cs="Times New Roman"/>
+          <w:sz w:val="28"/>
+          <w:szCs w:val="28"/>
+        </w:rPr>
+      </w:pPr>
+      <w:r>
+        <w:rPr>
+          <w:rFonts w:ascii="Times New Roman" w:hAnsi="Times New Roman" w:cs="Times New Roman"/>
+          <w:sz w:val="28"/>
+          <w:szCs w:val="28"/>
+        </w:rPr>
+        <w:t xml:space="preserve">Кроме того, в </w:t>
+      </w:r>
+      <w:proofErr w:type="spellStart"/>
       <w:r>
         <w:rPr>
           <w:rFonts w:ascii="Times New Roman" w:hAnsi="Times New Roman" w:cs="Times New Roman"/>
@@ -3704,16 +4593,9 @@
           <w:szCs w:val="28"/>
           <w:lang w:val="en-US"/>
         </w:rPr>
-        <w:t>fit</w:t>
-      </w:r>
-      <w:r>
-        <w:rPr>
-          <w:rFonts w:ascii="Times New Roman" w:hAnsi="Times New Roman" w:cs="Times New Roman"/>
-          <w:sz w:val="28"/>
-          <w:szCs w:val="28"/>
-        </w:rPr>
-        <w:t>.</w:t>
-      </w:r>
+        <w:t>TVector</w:t>
+      </w:r>
+      <w:proofErr w:type="spellEnd"/>
       <w:r>
         <w:rPr>
           <w:rFonts w:ascii="Times New Roman" w:hAnsi="Times New Roman" w:cs="Times New Roman"/>
@@ -3728,268 +4610,11 @@
           <w:sz w:val="28"/>
           <w:szCs w:val="28"/>
         </w:rPr>
-        <w:t xml:space="preserve">В </w:t>
-      </w:r>
-      <w:proofErr w:type="spellStart"/>
-      <w:r>
-        <w:rPr>
-          <w:rFonts w:ascii="Times New Roman" w:hAnsi="Times New Roman" w:cs="Times New Roman"/>
-          <w:sz w:val="28"/>
-          <w:szCs w:val="28"/>
-          <w:lang w:val="en-US"/>
-        </w:rPr>
-        <w:t>TVector</w:t>
-      </w:r>
-      <w:proofErr w:type="spellEnd"/>
-      <w:r>
-        <w:rPr>
-          <w:rFonts w:ascii="Times New Roman" w:hAnsi="Times New Roman" w:cs="Times New Roman"/>
-          <w:sz w:val="28"/>
-          <w:szCs w:val="28"/>
-        </w:rPr>
-        <w:t xml:space="preserve">, </w:t>
-      </w:r>
-      <w:r>
-        <w:rPr>
-          <w:rFonts w:ascii="Times New Roman" w:hAnsi="Times New Roman" w:cs="Times New Roman"/>
-          <w:sz w:val="28"/>
-          <w:szCs w:val="28"/>
-        </w:rPr>
-        <w:t>когда удаляется элемент</w:t>
-      </w:r>
-      <w:r>
-        <w:rPr>
-          <w:rFonts w:ascii="Times New Roman" w:hAnsi="Times New Roman" w:cs="Times New Roman"/>
-          <w:sz w:val="28"/>
-          <w:szCs w:val="28"/>
-        </w:rPr>
-        <w:t xml:space="preserve">, его статус помечается </w:t>
-      </w:r>
-      <w:r>
-        <w:rPr>
-          <w:rFonts w:ascii="Times New Roman" w:hAnsi="Times New Roman" w:cs="Times New Roman"/>
-          <w:sz w:val="28"/>
-          <w:szCs w:val="28"/>
-        </w:rPr>
-        <w:t>“</w:t>
-      </w:r>
-      <w:r>
-        <w:rPr>
-          <w:rFonts w:ascii="Times New Roman" w:hAnsi="Times New Roman" w:cs="Times New Roman"/>
-          <w:sz w:val="28"/>
-          <w:szCs w:val="28"/>
-          <w:lang w:val="en-US"/>
-        </w:rPr>
-        <w:t>deleted</w:t>
-      </w:r>
-      <w:r>
-        <w:rPr>
-          <w:rFonts w:ascii="Times New Roman" w:hAnsi="Times New Roman" w:cs="Times New Roman"/>
-          <w:sz w:val="28"/>
-          <w:szCs w:val="28"/>
-        </w:rPr>
-        <w:t>”</w:t>
-      </w:r>
-      <w:r>
-        <w:rPr>
-          <w:rFonts w:ascii="Times New Roman" w:hAnsi="Times New Roman" w:cs="Times New Roman"/>
-          <w:sz w:val="28"/>
-          <w:szCs w:val="28"/>
-        </w:rPr>
-        <w:t>,</w:t>
-      </w:r>
-      <w:r>
-        <w:rPr>
-          <w:rFonts w:ascii="Times New Roman" w:hAnsi="Times New Roman" w:cs="Times New Roman"/>
-          <w:sz w:val="28"/>
-          <w:szCs w:val="28"/>
-        </w:rPr>
-        <w:t xml:space="preserve"> перераспределение</w:t>
-      </w:r>
-      <w:r>
-        <w:rPr>
-          <w:rFonts w:ascii="Times New Roman" w:hAnsi="Times New Roman" w:cs="Times New Roman"/>
-          <w:sz w:val="28"/>
-          <w:szCs w:val="28"/>
-        </w:rPr>
-        <w:t xml:space="preserve"> происходит</w:t>
-      </w:r>
-      <w:r>
-        <w:rPr>
-          <w:rFonts w:ascii="Times New Roman" w:hAnsi="Times New Roman" w:cs="Times New Roman"/>
-          <w:sz w:val="28"/>
-          <w:szCs w:val="28"/>
-        </w:rPr>
-        <w:t xml:space="preserve"> при превышении </w:t>
-      </w:r>
-      <w:r>
-        <w:rPr>
-          <w:rFonts w:ascii="Times New Roman" w:hAnsi="Times New Roman" w:cs="Times New Roman"/>
-          <w:sz w:val="28"/>
-          <w:szCs w:val="28"/>
-        </w:rPr>
-        <w:t>порогового значения</w:t>
-      </w:r>
-      <w:r>
-        <w:rPr>
-          <w:rFonts w:ascii="Times New Roman" w:hAnsi="Times New Roman" w:cs="Times New Roman"/>
-          <w:sz w:val="28"/>
-          <w:szCs w:val="28"/>
-        </w:rPr>
-        <w:t xml:space="preserve"> процента</w:t>
-      </w:r>
-      <w:r>
-        <w:rPr>
-          <w:rFonts w:ascii="Times New Roman" w:hAnsi="Times New Roman" w:cs="Times New Roman"/>
-          <w:sz w:val="28"/>
-          <w:szCs w:val="28"/>
-        </w:rPr>
-        <w:t xml:space="preserve"> </w:t>
-      </w:r>
-      <w:r>
-        <w:rPr>
-          <w:rFonts w:ascii="Times New Roman" w:hAnsi="Times New Roman" w:cs="Times New Roman"/>
-          <w:sz w:val="28"/>
-          <w:szCs w:val="28"/>
-        </w:rPr>
-        <w:t>удаленных элементов</w:t>
-      </w:r>
-      <w:r>
-        <w:rPr>
-          <w:rFonts w:ascii="Times New Roman" w:hAnsi="Times New Roman" w:cs="Times New Roman"/>
-          <w:sz w:val="28"/>
-          <w:szCs w:val="28"/>
-        </w:rPr>
-        <w:t>.</w:t>
-      </w:r>
-    </w:p>
-    <w:p>
-      <w:pPr>
-        <w:ind w:firstLine="360"/>
-        <w:rPr>
-          <w:rFonts w:ascii="Times New Roman" w:hAnsi="Times New Roman" w:cs="Times New Roman"/>
-          <w:sz w:val="28"/>
-          <w:szCs w:val="28"/>
-        </w:rPr>
-      </w:pPr>
-      <w:r>
-        <w:rPr>
-          <w:rFonts w:ascii="Times New Roman" w:hAnsi="Times New Roman" w:cs="Times New Roman"/>
-          <w:sz w:val="28"/>
-          <w:szCs w:val="28"/>
-        </w:rPr>
-        <w:t xml:space="preserve">Сдвиг элементов в </w:t>
-      </w:r>
-      <w:proofErr w:type="spellStart"/>
-      <w:r>
-        <w:rPr>
-          <w:rFonts w:ascii="Times New Roman" w:hAnsi="Times New Roman" w:cs="Times New Roman"/>
-          <w:sz w:val="28"/>
-          <w:szCs w:val="28"/>
-          <w:lang w:val="en-US"/>
-        </w:rPr>
-        <w:t>TVector</w:t>
-      </w:r>
-      <w:proofErr w:type="spellEnd"/>
-      <w:r>
-        <w:rPr>
-          <w:rFonts w:ascii="Times New Roman" w:hAnsi="Times New Roman" w:cs="Times New Roman"/>
-          <w:sz w:val="28"/>
-          <w:szCs w:val="28"/>
-        </w:rPr>
-        <w:t xml:space="preserve"> </w:t>
-      </w:r>
-      <w:r>
-        <w:rPr>
-          <w:rFonts w:ascii="Times New Roman" w:hAnsi="Times New Roman" w:cs="Times New Roman"/>
-          <w:sz w:val="28"/>
-          <w:szCs w:val="28"/>
-        </w:rPr>
-        <w:t>происходит реже, но требуется хранить и проверять статусы элементов</w:t>
-      </w:r>
-      <w:r>
-        <w:rPr>
-          <w:rFonts w:ascii="Times New Roman" w:hAnsi="Times New Roman" w:cs="Times New Roman"/>
-          <w:sz w:val="28"/>
-          <w:szCs w:val="28"/>
-        </w:rPr>
-        <w:t xml:space="preserve"> во многих операциях</w:t>
-      </w:r>
-      <w:r>
-        <w:rPr>
-          <w:rFonts w:ascii="Times New Roman" w:hAnsi="Times New Roman" w:cs="Times New Roman"/>
-          <w:sz w:val="28"/>
-          <w:szCs w:val="28"/>
-        </w:rPr>
-        <w:t>.</w:t>
-      </w:r>
-      <w:r>
-        <w:rPr>
-          <w:rFonts w:ascii="Times New Roman" w:hAnsi="Times New Roman" w:cs="Times New Roman"/>
-          <w:sz w:val="28"/>
-          <w:szCs w:val="28"/>
-        </w:rPr>
-        <w:t xml:space="preserve"> Для оптимизации можно внедрить итераторы, игнорирующие статус</w:t>
-      </w:r>
-      <w:r>
-        <w:rPr>
-          <w:rFonts w:ascii="Times New Roman" w:hAnsi="Times New Roman" w:cs="Times New Roman"/>
-          <w:sz w:val="28"/>
-          <w:szCs w:val="28"/>
-        </w:rPr>
-        <w:t xml:space="preserve"> </w:t>
-      </w:r>
-      <w:r>
-        <w:rPr>
-          <w:rFonts w:ascii="Times New Roman" w:hAnsi="Times New Roman" w:cs="Times New Roman"/>
-          <w:sz w:val="28"/>
-          <w:szCs w:val="28"/>
-          <w:lang w:val="en-US"/>
-        </w:rPr>
-        <w:t>“deleted”</w:t>
-      </w:r>
-      <w:r>
-        <w:rPr>
-          <w:rFonts w:ascii="Times New Roman" w:hAnsi="Times New Roman" w:cs="Times New Roman"/>
-          <w:sz w:val="28"/>
-          <w:szCs w:val="28"/>
-        </w:rPr>
-        <w:t>.</w:t>
-      </w:r>
-    </w:p>
-    <w:p>
-      <w:pPr>
-        <w:ind w:firstLine="360"/>
-        <w:rPr>
-          <w:rFonts w:ascii="Times New Roman" w:hAnsi="Times New Roman" w:cs="Times New Roman"/>
-          <w:sz w:val="28"/>
-          <w:szCs w:val="28"/>
-        </w:rPr>
-      </w:pPr>
-    </w:p>
-    <w:p>
-      <w:pPr>
-        <w:ind w:firstLine="360"/>
-        <w:rPr>
-          <w:rFonts w:ascii="Times New Roman" w:hAnsi="Times New Roman" w:cs="Times New Roman"/>
-          <w:sz w:val="28"/>
-          <w:szCs w:val="28"/>
-        </w:rPr>
-      </w:pPr>
-    </w:p>
-    <w:p>
-      <w:pPr>
-        <w:ind w:firstLine="360"/>
-        <w:rPr>
-          <w:rFonts w:ascii="Times New Roman" w:hAnsi="Times New Roman" w:cs="Times New Roman"/>
-          <w:sz w:val="28"/>
-          <w:szCs w:val="28"/>
-        </w:rPr>
-      </w:pPr>
-    </w:p>
-    <w:p>
-      <w:pPr>
-        <w:ind w:firstLine="360"/>
+        <w:t>добавлены методы, позволяющие производить поиск элементов по значению, удобную замену по указателю, перемешивания, а также сортировки, что делает его более функциональным и удобным в специальных проектах.</w:t>
+      </w:r>
+    </w:p>
+    <w:p>
+      <w:pPr>
         <w:rPr>
           <w:rFonts w:ascii="Times New Roman" w:hAnsi="Times New Roman" w:cs="Times New Roman"/>
           <w:sz w:val="28"/>
@@ -4016,8 +4641,27 @@
           <w:sz w:val="28"/>
           <w:szCs w:val="28"/>
         </w:rPr>
-        <w:lastRenderedPageBreak/>
-        <w:t xml:space="preserve">Приложение А: проведение </w:t>
+        <w:t xml:space="preserve">Приложение </w:t>
+      </w:r>
+      <w:r>
+        <w:rPr>
+          <w:rFonts w:ascii="Times New Roman" w:hAnsi="Times New Roman" w:cs="Times New Roman"/>
+          <w:b/>
+          <w:bCs/>
+          <w:sz w:val="28"/>
+          <w:szCs w:val="28"/>
+        </w:rPr>
+        <w:t>А</w:t>
+      </w:r>
+      <w:r>
+        <w:rPr>
+          <w:rFonts w:ascii="Times New Roman" w:hAnsi="Times New Roman" w:cs="Times New Roman"/>
+          <w:b/>
+          <w:bCs/>
+          <w:sz w:val="28"/>
+          <w:szCs w:val="28"/>
+        </w:rPr>
+        <w:t xml:space="preserve">: проведение </w:t>
       </w:r>
       <w:r>
         <w:rPr>
@@ -4172,10 +4816,1722 @@
         <w:spacing w:line="240" w:lineRule="auto"/>
         <w:rPr>
           <w:rFonts w:ascii="Times New Roman" w:hAnsi="Times New Roman" w:cs="Times New Roman"/>
-          <w:sz w:val="28"/>
-          <w:szCs w:val="28"/>
-        </w:rPr>
-      </w:pPr>
+          <w:b/>
+          <w:bCs/>
+          <w:sz w:val="28"/>
+          <w:szCs w:val="28"/>
+        </w:rPr>
+      </w:pPr>
+    </w:p>
+    <w:p>
+      <w:pPr>
+        <w:spacing w:line="240" w:lineRule="auto"/>
+        <w:rPr>
+          <w:rFonts w:ascii="Times New Roman" w:hAnsi="Times New Roman" w:cs="Times New Roman"/>
+          <w:b/>
+          <w:bCs/>
+          <w:sz w:val="28"/>
+          <w:szCs w:val="28"/>
+        </w:rPr>
+      </w:pPr>
+    </w:p>
+    <w:p>
+      <w:pPr>
+        <w:spacing w:line="240" w:lineRule="auto"/>
+        <w:rPr>
+          <w:rFonts w:ascii="Times New Roman" w:hAnsi="Times New Roman" w:cs="Times New Roman"/>
+          <w:b/>
+          <w:bCs/>
+          <w:sz w:val="28"/>
+          <w:szCs w:val="28"/>
+        </w:rPr>
+      </w:pPr>
+      <w:r>
+        <w:rPr>
+          <w:rFonts w:ascii="Times New Roman" w:hAnsi="Times New Roman" w:cs="Times New Roman"/>
+          <w:b/>
+          <w:bCs/>
+          <w:sz w:val="28"/>
+          <w:szCs w:val="28"/>
+        </w:rPr>
+        <w:lastRenderedPageBreak/>
+        <w:t xml:space="preserve">Приложение </w:t>
+      </w:r>
+      <w:r>
+        <w:rPr>
+          <w:rFonts w:ascii="Times New Roman" w:hAnsi="Times New Roman" w:cs="Times New Roman"/>
+          <w:b/>
+          <w:bCs/>
+          <w:sz w:val="28"/>
+          <w:szCs w:val="28"/>
+        </w:rPr>
+        <w:t>Б</w:t>
+      </w:r>
+      <w:r>
+        <w:rPr>
+          <w:rFonts w:ascii="Times New Roman" w:hAnsi="Times New Roman" w:cs="Times New Roman"/>
+          <w:b/>
+          <w:bCs/>
+          <w:sz w:val="28"/>
+          <w:szCs w:val="28"/>
+        </w:rPr>
+        <w:t xml:space="preserve">: проведение </w:t>
+      </w:r>
+      <w:r>
+        <w:rPr>
+          <w:rFonts w:ascii="Times New Roman" w:hAnsi="Times New Roman" w:cs="Times New Roman"/>
+          <w:b/>
+          <w:bCs/>
+          <w:sz w:val="28"/>
+          <w:szCs w:val="28"/>
+        </w:rPr>
+        <w:t>э</w:t>
+      </w:r>
+      <w:r>
+        <w:rPr>
+          <w:rFonts w:ascii="Times New Roman" w:hAnsi="Times New Roman" w:cs="Times New Roman"/>
+          <w:b/>
+          <w:bCs/>
+          <w:sz w:val="28"/>
+          <w:szCs w:val="28"/>
+        </w:rPr>
+        <w:t>ксперимента</w:t>
+      </w:r>
+    </w:p>
+    <w:p>
+      <w:pPr>
+        <w:spacing w:line="240" w:lineRule="auto"/>
+        <w:rPr>
+          <w:rFonts w:ascii="Times New Roman" w:hAnsi="Times New Roman" w:cs="Times New Roman"/>
+          <w:b/>
+          <w:bCs/>
+          <w:sz w:val="28"/>
+          <w:szCs w:val="28"/>
+        </w:rPr>
+      </w:pPr>
+      <w:r>
+        <w:rPr>
+          <w:noProof/>
+        </w:rPr>
+        <w:drawing>
+          <wp:inline distT="0" distB="0" distL="0" distR="0" wp14:anchorId="6AD1954D" wp14:editId="0559A8C8">
+            <wp:extent cx="4714875" cy="2495550"/>
+            <wp:effectExtent l="0" t="0" r="9525" b="0"/>
+            <wp:docPr id="18" name="Picture 18"/>
+            <wp:cNvGraphicFramePr>
+              <a:graphicFrameLocks xmlns:a="http://schemas.openxmlformats.org/drawingml/2006/main" noChangeAspect="1"/>
+            </wp:cNvGraphicFramePr>
+            <a:graphic xmlns:a="http://schemas.openxmlformats.org/drawingml/2006/main">
+              <a:graphicData uri="http://schemas.openxmlformats.org/drawingml/2006/picture">
+                <pic:pic xmlns:pic="http://schemas.openxmlformats.org/drawingml/2006/picture">
+                  <pic:nvPicPr>
+                    <pic:cNvPr id="1" name=""/>
+                    <pic:cNvPicPr/>
+                  </pic:nvPicPr>
+                  <pic:blipFill>
+                    <a:blip r:embed="rId8"/>
+                    <a:stretch>
+                      <a:fillRect/>
+                    </a:stretch>
+                  </pic:blipFill>
+                  <pic:spPr>
+                    <a:xfrm>
+                      <a:off x="0" y="0"/>
+                      <a:ext cx="4714875" cy="2495550"/>
+                    </a:xfrm>
+                    <a:prstGeom prst="rect">
+                      <a:avLst/>
+                    </a:prstGeom>
+                  </pic:spPr>
+                </pic:pic>
+              </a:graphicData>
+            </a:graphic>
+          </wp:inline>
+        </w:drawing>
+      </w:r>
+    </w:p>
+    <w:p>
+      <w:r>
+        <w:rPr>
+          <w:noProof/>
+        </w:rPr>
+        <w:drawing>
+          <wp:inline distT="0" distB="0" distL="0" distR="0" wp14:anchorId="6A68486F" wp14:editId="3DAFBAF1">
+            <wp:extent cx="5848350" cy="1076325"/>
+            <wp:effectExtent l="0" t="0" r="0" b="9525"/>
+            <wp:docPr id="17" name="Picture 17"/>
+            <wp:cNvGraphicFramePr>
+              <a:graphicFrameLocks xmlns:a="http://schemas.openxmlformats.org/drawingml/2006/main" noChangeAspect="1"/>
+            </wp:cNvGraphicFramePr>
+            <a:graphic xmlns:a="http://schemas.openxmlformats.org/drawingml/2006/main">
+              <a:graphicData uri="http://schemas.openxmlformats.org/drawingml/2006/picture">
+                <pic:pic xmlns:pic="http://schemas.openxmlformats.org/drawingml/2006/picture">
+                  <pic:nvPicPr>
+                    <pic:cNvPr id="1" name=""/>
+                    <pic:cNvPicPr/>
+                  </pic:nvPicPr>
+                  <pic:blipFill>
+                    <a:blip r:embed="rId9"/>
+                    <a:stretch>
+                      <a:fillRect/>
+                    </a:stretch>
+                  </pic:blipFill>
+                  <pic:spPr>
+                    <a:xfrm>
+                      <a:off x="0" y="0"/>
+                      <a:ext cx="5848350" cy="1076325"/>
+                    </a:xfrm>
+                    <a:prstGeom prst="rect">
+                      <a:avLst/>
+                    </a:prstGeom>
+                  </pic:spPr>
+                </pic:pic>
+              </a:graphicData>
+            </a:graphic>
+          </wp:inline>
+        </w:drawing>
+      </w:r>
+    </w:p>
+    <w:p>
+      <w:pPr>
+        <w:pStyle w:val="Caption"/>
+        <w:jc w:val="center"/>
+        <w:rPr>
+          <w:rFonts w:ascii="Times New Roman" w:hAnsi="Times New Roman" w:cs="Times New Roman"/>
+          <w:color w:val="auto"/>
+          <w:sz w:val="24"/>
+          <w:szCs w:val="24"/>
+        </w:rPr>
+      </w:pPr>
+      <w:r>
+        <w:rPr>
+          <w:rFonts w:ascii="Times New Roman" w:hAnsi="Times New Roman" w:cs="Times New Roman"/>
+          <w:color w:val="auto"/>
+          <w:sz w:val="24"/>
+          <w:szCs w:val="24"/>
+        </w:rPr>
+        <w:t>Рис.</w:t>
+      </w:r>
+      <w:r>
+        <w:rPr>
+          <w:rFonts w:ascii="Times New Roman" w:hAnsi="Times New Roman" w:cs="Times New Roman"/>
+          <w:color w:val="auto"/>
+          <w:sz w:val="24"/>
+          <w:szCs w:val="24"/>
+        </w:rPr>
+        <w:t>2</w:t>
+      </w:r>
+      <w:r>
+        <w:rPr>
+          <w:rFonts w:ascii="Times New Roman" w:hAnsi="Times New Roman" w:cs="Times New Roman"/>
+          <w:color w:val="auto"/>
+          <w:sz w:val="24"/>
+          <w:szCs w:val="24"/>
+        </w:rPr>
+        <w:t xml:space="preserve">. </w:t>
+      </w:r>
+      <w:r>
+        <w:rPr>
+          <w:rFonts w:ascii="Times New Roman" w:hAnsi="Times New Roman" w:cs="Times New Roman"/>
+          <w:color w:val="auto"/>
+          <w:sz w:val="24"/>
+          <w:szCs w:val="24"/>
+        </w:rPr>
+        <w:t>Работа с пустым вектором</w:t>
+      </w:r>
+    </w:p>
+    <w:p>
+      <w:pPr>
+        <w:spacing w:line="240" w:lineRule="auto"/>
+        <w:rPr>
+          <w:rFonts w:ascii="Times New Roman" w:hAnsi="Times New Roman" w:cs="Times New Roman"/>
+          <w:b/>
+          <w:bCs/>
+          <w:sz w:val="28"/>
+          <w:szCs w:val="28"/>
+        </w:rPr>
+      </w:pPr>
+      <w:r>
+        <w:rPr>
+          <w:rFonts w:ascii="Times New Roman" w:hAnsi="Times New Roman" w:cs="Times New Roman"/>
+          <w:b/>
+          <w:bCs/>
+          <w:sz w:val="28"/>
+          <w:szCs w:val="28"/>
+        </w:rPr>
+        <w:t xml:space="preserve">Приложение </w:t>
+      </w:r>
+      <w:r>
+        <w:rPr>
+          <w:rFonts w:ascii="Times New Roman" w:hAnsi="Times New Roman" w:cs="Times New Roman"/>
+          <w:b/>
+          <w:bCs/>
+          <w:sz w:val="28"/>
+          <w:szCs w:val="28"/>
+        </w:rPr>
+        <w:t>В</w:t>
+      </w:r>
+      <w:r>
+        <w:rPr>
+          <w:rFonts w:ascii="Times New Roman" w:hAnsi="Times New Roman" w:cs="Times New Roman"/>
+          <w:b/>
+          <w:bCs/>
+          <w:sz w:val="28"/>
+          <w:szCs w:val="28"/>
+        </w:rPr>
+        <w:t xml:space="preserve">: проведение </w:t>
+      </w:r>
+      <w:r>
+        <w:rPr>
+          <w:rFonts w:ascii="Times New Roman" w:hAnsi="Times New Roman" w:cs="Times New Roman"/>
+          <w:b/>
+          <w:bCs/>
+          <w:sz w:val="28"/>
+          <w:szCs w:val="28"/>
+        </w:rPr>
+        <w:t>э</w:t>
+      </w:r>
+      <w:r>
+        <w:rPr>
+          <w:rFonts w:ascii="Times New Roman" w:hAnsi="Times New Roman" w:cs="Times New Roman"/>
+          <w:b/>
+          <w:bCs/>
+          <w:sz w:val="28"/>
+          <w:szCs w:val="28"/>
+        </w:rPr>
+        <w:t>ксперимента</w:t>
+      </w:r>
+    </w:p>
+    <w:p>
+      <w:pPr>
+        <w:spacing w:line="240" w:lineRule="auto"/>
+        <w:rPr>
+          <w:rFonts w:ascii="Times New Roman" w:hAnsi="Times New Roman" w:cs="Times New Roman"/>
+          <w:b/>
+          <w:bCs/>
+          <w:sz w:val="28"/>
+          <w:szCs w:val="28"/>
+          <w:lang w:val="en-US"/>
+        </w:rPr>
+      </w:pPr>
+      <w:r>
+        <w:rPr>
+          <w:noProof/>
+        </w:rPr>
+        <w:drawing>
+          <wp:inline distT="0" distB="0" distL="0" distR="0" wp14:anchorId="72877889" wp14:editId="52280778">
+            <wp:extent cx="4705350" cy="3733800"/>
+            <wp:effectExtent l="0" t="0" r="0" b="0"/>
+            <wp:docPr id="19" name="Picture 19"/>
+            <wp:cNvGraphicFramePr>
+              <a:graphicFrameLocks xmlns:a="http://schemas.openxmlformats.org/drawingml/2006/main" noChangeAspect="1"/>
+            </wp:cNvGraphicFramePr>
+            <a:graphic xmlns:a="http://schemas.openxmlformats.org/drawingml/2006/main">
+              <a:graphicData uri="http://schemas.openxmlformats.org/drawingml/2006/picture">
+                <pic:pic xmlns:pic="http://schemas.openxmlformats.org/drawingml/2006/picture">
+                  <pic:nvPicPr>
+                    <pic:cNvPr id="1" name=""/>
+                    <pic:cNvPicPr/>
+                  </pic:nvPicPr>
+                  <pic:blipFill>
+                    <a:blip r:embed="rId10"/>
+                    <a:stretch>
+                      <a:fillRect/>
+                    </a:stretch>
+                  </pic:blipFill>
+                  <pic:spPr>
+                    <a:xfrm>
+                      <a:off x="0" y="0"/>
+                      <a:ext cx="4705350" cy="3733800"/>
+                    </a:xfrm>
+                    <a:prstGeom prst="rect">
+                      <a:avLst/>
+                    </a:prstGeom>
+                  </pic:spPr>
+                </pic:pic>
+              </a:graphicData>
+            </a:graphic>
+          </wp:inline>
+        </w:drawing>
+      </w:r>
+    </w:p>
+    <w:p>
+      <w:pPr>
+        <w:spacing w:line="240" w:lineRule="auto"/>
+        <w:rPr>
+          <w:rFonts w:ascii="Times New Roman" w:hAnsi="Times New Roman" w:cs="Times New Roman"/>
+          <w:b/>
+          <w:bCs/>
+          <w:sz w:val="28"/>
+          <w:szCs w:val="28"/>
+          <w:lang w:val="en-US"/>
+        </w:rPr>
+      </w:pPr>
+      <w:r>
+        <w:rPr>
+          <w:noProof/>
+        </w:rPr>
+        <w:lastRenderedPageBreak/>
+        <w:drawing>
+          <wp:inline distT="0" distB="0" distL="0" distR="0" wp14:anchorId="7BD097D8" wp14:editId="26FF5CEE">
+            <wp:extent cx="5940425" cy="2401570"/>
+            <wp:effectExtent l="0" t="0" r="3175" b="0"/>
+            <wp:docPr id="20" name="Picture 20"/>
+            <wp:cNvGraphicFramePr>
+              <a:graphicFrameLocks xmlns:a="http://schemas.openxmlformats.org/drawingml/2006/main" noChangeAspect="1"/>
+            </wp:cNvGraphicFramePr>
+            <a:graphic xmlns:a="http://schemas.openxmlformats.org/drawingml/2006/main">
+              <a:graphicData uri="http://schemas.openxmlformats.org/drawingml/2006/picture">
+                <pic:pic xmlns:pic="http://schemas.openxmlformats.org/drawingml/2006/picture">
+                  <pic:nvPicPr>
+                    <pic:cNvPr id="1" name=""/>
+                    <pic:cNvPicPr/>
+                  </pic:nvPicPr>
+                  <pic:blipFill>
+                    <a:blip r:embed="rId11"/>
+                    <a:stretch>
+                      <a:fillRect/>
+                    </a:stretch>
+                  </pic:blipFill>
+                  <pic:spPr>
+                    <a:xfrm>
+                      <a:off x="0" y="0"/>
+                      <a:ext cx="5940425" cy="2401570"/>
+                    </a:xfrm>
+                    <a:prstGeom prst="rect">
+                      <a:avLst/>
+                    </a:prstGeom>
+                  </pic:spPr>
+                </pic:pic>
+              </a:graphicData>
+            </a:graphic>
+          </wp:inline>
+        </w:drawing>
+      </w:r>
+    </w:p>
+    <w:p>
+      <w:pPr>
+        <w:pStyle w:val="Caption"/>
+        <w:jc w:val="center"/>
+        <w:rPr>
+          <w:rFonts w:ascii="Times New Roman" w:hAnsi="Times New Roman" w:cs="Times New Roman"/>
+          <w:color w:val="auto"/>
+          <w:sz w:val="24"/>
+          <w:szCs w:val="24"/>
+        </w:rPr>
+      </w:pPr>
+      <w:r>
+        <w:rPr>
+          <w:rFonts w:ascii="Times New Roman" w:hAnsi="Times New Roman" w:cs="Times New Roman"/>
+          <w:color w:val="auto"/>
+          <w:sz w:val="24"/>
+          <w:szCs w:val="24"/>
+        </w:rPr>
+        <w:t>Рис.</w:t>
+      </w:r>
+      <w:r>
+        <w:rPr>
+          <w:rFonts w:ascii="Times New Roman" w:hAnsi="Times New Roman" w:cs="Times New Roman"/>
+          <w:color w:val="auto"/>
+          <w:sz w:val="24"/>
+          <w:szCs w:val="24"/>
+        </w:rPr>
+        <w:t>3</w:t>
+      </w:r>
+      <w:r>
+        <w:rPr>
+          <w:rFonts w:ascii="Times New Roman" w:hAnsi="Times New Roman" w:cs="Times New Roman"/>
+          <w:color w:val="auto"/>
+          <w:sz w:val="24"/>
+          <w:szCs w:val="24"/>
+        </w:rPr>
+        <w:t xml:space="preserve">. </w:t>
+      </w:r>
+      <w:r>
+        <w:rPr>
+          <w:rFonts w:ascii="Times New Roman" w:hAnsi="Times New Roman" w:cs="Times New Roman"/>
+          <w:color w:val="auto"/>
+          <w:sz w:val="24"/>
+          <w:szCs w:val="24"/>
+        </w:rPr>
+        <w:t>Доступ к элементам вектора</w:t>
+      </w:r>
+    </w:p>
+    <w:p>
+      <w:pPr>
+        <w:spacing w:line="240" w:lineRule="auto"/>
+        <w:rPr>
+          <w:rFonts w:ascii="Times New Roman" w:hAnsi="Times New Roman" w:cs="Times New Roman"/>
+          <w:b/>
+          <w:bCs/>
+          <w:sz w:val="28"/>
+          <w:szCs w:val="28"/>
+        </w:rPr>
+      </w:pPr>
+      <w:r>
+        <w:rPr>
+          <w:rFonts w:ascii="Times New Roman" w:hAnsi="Times New Roman" w:cs="Times New Roman"/>
+          <w:b/>
+          <w:bCs/>
+          <w:sz w:val="28"/>
+          <w:szCs w:val="28"/>
+        </w:rPr>
+        <w:t xml:space="preserve">Приложение </w:t>
+      </w:r>
+      <w:r>
+        <w:rPr>
+          <w:rFonts w:ascii="Times New Roman" w:hAnsi="Times New Roman" w:cs="Times New Roman"/>
+          <w:b/>
+          <w:bCs/>
+          <w:sz w:val="28"/>
+          <w:szCs w:val="28"/>
+        </w:rPr>
+        <w:t>Г</w:t>
+      </w:r>
+      <w:r>
+        <w:rPr>
+          <w:rFonts w:ascii="Times New Roman" w:hAnsi="Times New Roman" w:cs="Times New Roman"/>
+          <w:b/>
+          <w:bCs/>
+          <w:sz w:val="28"/>
+          <w:szCs w:val="28"/>
+        </w:rPr>
+        <w:t xml:space="preserve">: проведение </w:t>
+      </w:r>
+      <w:r>
+        <w:rPr>
+          <w:rFonts w:ascii="Times New Roman" w:hAnsi="Times New Roman" w:cs="Times New Roman"/>
+          <w:b/>
+          <w:bCs/>
+          <w:sz w:val="28"/>
+          <w:szCs w:val="28"/>
+        </w:rPr>
+        <w:t>э</w:t>
+      </w:r>
+      <w:r>
+        <w:rPr>
+          <w:rFonts w:ascii="Times New Roman" w:hAnsi="Times New Roman" w:cs="Times New Roman"/>
+          <w:b/>
+          <w:bCs/>
+          <w:sz w:val="28"/>
+          <w:szCs w:val="28"/>
+        </w:rPr>
+        <w:t>ксперимента</w:t>
+      </w:r>
+    </w:p>
+    <w:p>
+      <w:pPr>
+        <w:spacing w:line="240" w:lineRule="auto"/>
+        <w:rPr>
+          <w:rFonts w:ascii="Times New Roman" w:hAnsi="Times New Roman" w:cs="Times New Roman"/>
+          <w:b/>
+          <w:bCs/>
+          <w:sz w:val="28"/>
+          <w:szCs w:val="28"/>
+        </w:rPr>
+      </w:pPr>
+      <w:r>
+        <w:rPr>
+          <w:noProof/>
+        </w:rPr>
+        <w:drawing>
+          <wp:inline distT="0" distB="0" distL="0" distR="0" wp14:anchorId="7A7F0C6C" wp14:editId="770C78B4">
+            <wp:extent cx="4686300" cy="3095625"/>
+            <wp:effectExtent l="0" t="0" r="0" b="9525"/>
+            <wp:docPr id="35" name="Picture 35"/>
+            <wp:cNvGraphicFramePr>
+              <a:graphicFrameLocks xmlns:a="http://schemas.openxmlformats.org/drawingml/2006/main" noChangeAspect="1"/>
+            </wp:cNvGraphicFramePr>
+            <a:graphic xmlns:a="http://schemas.openxmlformats.org/drawingml/2006/main">
+              <a:graphicData uri="http://schemas.openxmlformats.org/drawingml/2006/picture">
+                <pic:pic xmlns:pic="http://schemas.openxmlformats.org/drawingml/2006/picture">
+                  <pic:nvPicPr>
+                    <pic:cNvPr id="1" name=""/>
+                    <pic:cNvPicPr/>
+                  </pic:nvPicPr>
+                  <pic:blipFill>
+                    <a:blip r:embed="rId12"/>
+                    <a:stretch>
+                      <a:fillRect/>
+                    </a:stretch>
+                  </pic:blipFill>
+                  <pic:spPr>
+                    <a:xfrm>
+                      <a:off x="0" y="0"/>
+                      <a:ext cx="4686300" cy="3095625"/>
+                    </a:xfrm>
+                    <a:prstGeom prst="rect">
+                      <a:avLst/>
+                    </a:prstGeom>
+                  </pic:spPr>
+                </pic:pic>
+              </a:graphicData>
+            </a:graphic>
+          </wp:inline>
+        </w:drawing>
+      </w:r>
+    </w:p>
+    <w:p>
+      <w:pPr>
+        <w:spacing w:line="240" w:lineRule="auto"/>
+        <w:rPr>
+          <w:rFonts w:ascii="Times New Roman" w:hAnsi="Times New Roman" w:cs="Times New Roman"/>
+          <w:b/>
+          <w:bCs/>
+          <w:sz w:val="28"/>
+          <w:szCs w:val="28"/>
+        </w:rPr>
+      </w:pPr>
+      <w:r>
+        <w:rPr>
+          <w:noProof/>
+        </w:rPr>
+        <w:drawing>
+          <wp:inline distT="0" distB="0" distL="0" distR="0" wp14:anchorId="2271FCE5" wp14:editId="73D715FF">
+            <wp:extent cx="5940425" cy="1311275"/>
+            <wp:effectExtent l="0" t="0" r="3175" b="3175"/>
+            <wp:docPr id="36" name="Picture 36"/>
+            <wp:cNvGraphicFramePr>
+              <a:graphicFrameLocks xmlns:a="http://schemas.openxmlformats.org/drawingml/2006/main" noChangeAspect="1"/>
+            </wp:cNvGraphicFramePr>
+            <a:graphic xmlns:a="http://schemas.openxmlformats.org/drawingml/2006/main">
+              <a:graphicData uri="http://schemas.openxmlformats.org/drawingml/2006/picture">
+                <pic:pic xmlns:pic="http://schemas.openxmlformats.org/drawingml/2006/picture">
+                  <pic:nvPicPr>
+                    <pic:cNvPr id="1" name=""/>
+                    <pic:cNvPicPr/>
+                  </pic:nvPicPr>
+                  <pic:blipFill>
+                    <a:blip r:embed="rId13"/>
+                    <a:stretch>
+                      <a:fillRect/>
+                    </a:stretch>
+                  </pic:blipFill>
+                  <pic:spPr>
+                    <a:xfrm>
+                      <a:off x="0" y="0"/>
+                      <a:ext cx="5940425" cy="1311275"/>
+                    </a:xfrm>
+                    <a:prstGeom prst="rect">
+                      <a:avLst/>
+                    </a:prstGeom>
+                  </pic:spPr>
+                </pic:pic>
+              </a:graphicData>
+            </a:graphic>
+          </wp:inline>
+        </w:drawing>
+      </w:r>
+    </w:p>
+    <w:p>
+      <w:pPr>
+        <w:pStyle w:val="Caption"/>
+        <w:jc w:val="center"/>
+        <w:rPr>
+          <w:rFonts w:ascii="Times New Roman" w:hAnsi="Times New Roman" w:cs="Times New Roman"/>
+          <w:color w:val="auto"/>
+          <w:sz w:val="24"/>
+          <w:szCs w:val="24"/>
+          <w:lang w:val="en-US"/>
+        </w:rPr>
+      </w:pPr>
+      <w:r>
+        <w:rPr>
+          <w:rFonts w:ascii="Times New Roman" w:hAnsi="Times New Roman" w:cs="Times New Roman"/>
+          <w:color w:val="auto"/>
+          <w:sz w:val="24"/>
+          <w:szCs w:val="24"/>
+        </w:rPr>
+        <w:t>Рис.</w:t>
+      </w:r>
+      <w:r>
+        <w:rPr>
+          <w:rFonts w:ascii="Times New Roman" w:hAnsi="Times New Roman" w:cs="Times New Roman"/>
+          <w:color w:val="auto"/>
+          <w:sz w:val="24"/>
+          <w:szCs w:val="24"/>
+        </w:rPr>
+        <w:t>4</w:t>
+      </w:r>
+      <w:r>
+        <w:rPr>
+          <w:rFonts w:ascii="Times New Roman" w:hAnsi="Times New Roman" w:cs="Times New Roman"/>
+          <w:color w:val="auto"/>
+          <w:sz w:val="24"/>
+          <w:szCs w:val="24"/>
+        </w:rPr>
+        <w:t xml:space="preserve">. </w:t>
+      </w:r>
+      <w:r>
+        <w:rPr>
+          <w:rFonts w:ascii="Times New Roman" w:hAnsi="Times New Roman" w:cs="Times New Roman"/>
+          <w:color w:val="auto"/>
+          <w:sz w:val="24"/>
+          <w:szCs w:val="24"/>
+        </w:rPr>
+        <w:t xml:space="preserve">Работа с </w:t>
+      </w:r>
+      <w:r>
+        <w:rPr>
+          <w:rFonts w:ascii="Times New Roman" w:hAnsi="Times New Roman" w:cs="Times New Roman"/>
+          <w:color w:val="auto"/>
+          <w:sz w:val="24"/>
+          <w:szCs w:val="24"/>
+          <w:lang w:val="en-US"/>
+        </w:rPr>
+        <w:t>capacity</w:t>
+      </w:r>
+    </w:p>
+    <w:p>
+      <w:pPr>
+        <w:spacing w:line="240" w:lineRule="auto"/>
+        <w:rPr>
+          <w:rFonts w:ascii="Times New Roman" w:hAnsi="Times New Roman" w:cs="Times New Roman"/>
+          <w:b/>
+          <w:bCs/>
+          <w:sz w:val="28"/>
+          <w:szCs w:val="28"/>
+        </w:rPr>
+      </w:pPr>
+    </w:p>
+    <w:p>
+      <w:pPr>
+        <w:spacing w:line="240" w:lineRule="auto"/>
+        <w:rPr>
+          <w:rFonts w:ascii="Times New Roman" w:hAnsi="Times New Roman" w:cs="Times New Roman"/>
+          <w:b/>
+          <w:bCs/>
+          <w:sz w:val="28"/>
+          <w:szCs w:val="28"/>
+        </w:rPr>
+      </w:pPr>
+    </w:p>
+    <w:p>
+      <w:pPr>
+        <w:spacing w:line="240" w:lineRule="auto"/>
+        <w:rPr>
+          <w:rFonts w:ascii="Times New Roman" w:hAnsi="Times New Roman" w:cs="Times New Roman"/>
+          <w:b/>
+          <w:bCs/>
+          <w:sz w:val="28"/>
+          <w:szCs w:val="28"/>
+        </w:rPr>
+      </w:pPr>
+    </w:p>
+    <w:p>
+      <w:pPr>
+        <w:spacing w:line="240" w:lineRule="auto"/>
+        <w:rPr>
+          <w:rFonts w:ascii="Times New Roman" w:hAnsi="Times New Roman" w:cs="Times New Roman"/>
+          <w:b/>
+          <w:bCs/>
+          <w:sz w:val="28"/>
+          <w:szCs w:val="28"/>
+        </w:rPr>
+      </w:pPr>
+    </w:p>
+    <w:p>
+      <w:pPr>
+        <w:spacing w:line="240" w:lineRule="auto"/>
+        <w:rPr>
+          <w:rFonts w:ascii="Times New Roman" w:hAnsi="Times New Roman" w:cs="Times New Roman"/>
+          <w:b/>
+          <w:bCs/>
+          <w:sz w:val="28"/>
+          <w:szCs w:val="28"/>
+        </w:rPr>
+      </w:pPr>
+      <w:r>
+        <w:rPr>
+          <w:rFonts w:ascii="Times New Roman" w:hAnsi="Times New Roman" w:cs="Times New Roman"/>
+          <w:b/>
+          <w:bCs/>
+          <w:sz w:val="28"/>
+          <w:szCs w:val="28"/>
+        </w:rPr>
+        <w:lastRenderedPageBreak/>
+        <w:t xml:space="preserve">Приложение </w:t>
+      </w:r>
+      <w:r>
+        <w:rPr>
+          <w:rFonts w:ascii="Times New Roman" w:hAnsi="Times New Roman" w:cs="Times New Roman"/>
+          <w:b/>
+          <w:bCs/>
+          <w:sz w:val="28"/>
+          <w:szCs w:val="28"/>
+        </w:rPr>
+        <w:t>Д</w:t>
+      </w:r>
+      <w:r>
+        <w:rPr>
+          <w:rFonts w:ascii="Times New Roman" w:hAnsi="Times New Roman" w:cs="Times New Roman"/>
+          <w:b/>
+          <w:bCs/>
+          <w:sz w:val="28"/>
+          <w:szCs w:val="28"/>
+        </w:rPr>
+        <w:t xml:space="preserve">: проведение </w:t>
+      </w:r>
+      <w:r>
+        <w:rPr>
+          <w:rFonts w:ascii="Times New Roman" w:hAnsi="Times New Roman" w:cs="Times New Roman"/>
+          <w:b/>
+          <w:bCs/>
+          <w:sz w:val="28"/>
+          <w:szCs w:val="28"/>
+        </w:rPr>
+        <w:t>э</w:t>
+      </w:r>
+      <w:r>
+        <w:rPr>
+          <w:rFonts w:ascii="Times New Roman" w:hAnsi="Times New Roman" w:cs="Times New Roman"/>
+          <w:b/>
+          <w:bCs/>
+          <w:sz w:val="28"/>
+          <w:szCs w:val="28"/>
+        </w:rPr>
+        <w:t>ксперимента</w:t>
+      </w:r>
+    </w:p>
+    <w:p>
+      <w:pPr>
+        <w:spacing w:line="240" w:lineRule="auto"/>
+        <w:rPr>
+          <w:rFonts w:ascii="Times New Roman" w:hAnsi="Times New Roman" w:cs="Times New Roman"/>
+          <w:b/>
+          <w:bCs/>
+          <w:sz w:val="28"/>
+          <w:szCs w:val="28"/>
+        </w:rPr>
+      </w:pPr>
+      <w:r>
+        <w:rPr>
+          <w:noProof/>
+        </w:rPr>
+        <w:drawing>
+          <wp:inline distT="0" distB="0" distL="0" distR="0" wp14:anchorId="476D3596" wp14:editId="43ADA01F">
+            <wp:extent cx="4705350" cy="2981325"/>
+            <wp:effectExtent l="0" t="0" r="0" b="9525"/>
+            <wp:docPr id="40" name="Picture 40"/>
+            <wp:cNvGraphicFramePr>
+              <a:graphicFrameLocks xmlns:a="http://schemas.openxmlformats.org/drawingml/2006/main" noChangeAspect="1"/>
+            </wp:cNvGraphicFramePr>
+            <a:graphic xmlns:a="http://schemas.openxmlformats.org/drawingml/2006/main">
+              <a:graphicData uri="http://schemas.openxmlformats.org/drawingml/2006/picture">
+                <pic:pic xmlns:pic="http://schemas.openxmlformats.org/drawingml/2006/picture">
+                  <pic:nvPicPr>
+                    <pic:cNvPr id="1" name=""/>
+                    <pic:cNvPicPr/>
+                  </pic:nvPicPr>
+                  <pic:blipFill>
+                    <a:blip r:embed="rId14"/>
+                    <a:stretch>
+                      <a:fillRect/>
+                    </a:stretch>
+                  </pic:blipFill>
+                  <pic:spPr>
+                    <a:xfrm>
+                      <a:off x="0" y="0"/>
+                      <a:ext cx="4705350" cy="2981325"/>
+                    </a:xfrm>
+                    <a:prstGeom prst="rect">
+                      <a:avLst/>
+                    </a:prstGeom>
+                  </pic:spPr>
+                </pic:pic>
+              </a:graphicData>
+            </a:graphic>
+          </wp:inline>
+        </w:drawing>
+      </w:r>
+    </w:p>
+    <w:p>
+      <w:pPr>
+        <w:spacing w:line="240" w:lineRule="auto"/>
+        <w:rPr>
+          <w:rFonts w:ascii="Times New Roman" w:hAnsi="Times New Roman" w:cs="Times New Roman"/>
+          <w:b/>
+          <w:bCs/>
+          <w:sz w:val="28"/>
+          <w:szCs w:val="28"/>
+        </w:rPr>
+      </w:pPr>
+      <w:r>
+        <w:rPr>
+          <w:noProof/>
+        </w:rPr>
+        <w:drawing>
+          <wp:inline distT="0" distB="0" distL="0" distR="0" wp14:anchorId="77397661" wp14:editId="1BD35AAF">
+            <wp:extent cx="5940425" cy="1702435"/>
+            <wp:effectExtent l="0" t="0" r="3175" b="0"/>
+            <wp:docPr id="41" name="Picture 41"/>
+            <wp:cNvGraphicFramePr>
+              <a:graphicFrameLocks xmlns:a="http://schemas.openxmlformats.org/drawingml/2006/main" noChangeAspect="1"/>
+            </wp:cNvGraphicFramePr>
+            <a:graphic xmlns:a="http://schemas.openxmlformats.org/drawingml/2006/main">
+              <a:graphicData uri="http://schemas.openxmlformats.org/drawingml/2006/picture">
+                <pic:pic xmlns:pic="http://schemas.openxmlformats.org/drawingml/2006/picture">
+                  <pic:nvPicPr>
+                    <pic:cNvPr id="1" name=""/>
+                    <pic:cNvPicPr/>
+                  </pic:nvPicPr>
+                  <pic:blipFill>
+                    <a:blip r:embed="rId15"/>
+                    <a:stretch>
+                      <a:fillRect/>
+                    </a:stretch>
+                  </pic:blipFill>
+                  <pic:spPr>
+                    <a:xfrm>
+                      <a:off x="0" y="0"/>
+                      <a:ext cx="5940425" cy="1702435"/>
+                    </a:xfrm>
+                    <a:prstGeom prst="rect">
+                      <a:avLst/>
+                    </a:prstGeom>
+                  </pic:spPr>
+                </pic:pic>
+              </a:graphicData>
+            </a:graphic>
+          </wp:inline>
+        </w:drawing>
+      </w:r>
+    </w:p>
+    <w:p>
+      <w:pPr>
+        <w:pStyle w:val="Caption"/>
+        <w:jc w:val="center"/>
+        <w:rPr>
+          <w:rFonts w:ascii="Times New Roman" w:hAnsi="Times New Roman" w:cs="Times New Roman"/>
+          <w:color w:val="auto"/>
+          <w:sz w:val="24"/>
+          <w:szCs w:val="24"/>
+        </w:rPr>
+      </w:pPr>
+      <w:r>
+        <w:rPr>
+          <w:rFonts w:ascii="Times New Roman" w:hAnsi="Times New Roman" w:cs="Times New Roman"/>
+          <w:color w:val="auto"/>
+          <w:sz w:val="24"/>
+          <w:szCs w:val="24"/>
+        </w:rPr>
+        <w:t>Рис.</w:t>
+      </w:r>
+      <w:r>
+        <w:rPr>
+          <w:rFonts w:ascii="Times New Roman" w:hAnsi="Times New Roman" w:cs="Times New Roman"/>
+          <w:color w:val="auto"/>
+          <w:sz w:val="24"/>
+          <w:szCs w:val="24"/>
+        </w:rPr>
+        <w:t>5</w:t>
+      </w:r>
+      <w:r>
+        <w:rPr>
+          <w:rFonts w:ascii="Times New Roman" w:hAnsi="Times New Roman" w:cs="Times New Roman"/>
+          <w:color w:val="auto"/>
+          <w:sz w:val="24"/>
+          <w:szCs w:val="24"/>
+        </w:rPr>
+        <w:t xml:space="preserve">. </w:t>
+      </w:r>
+      <w:r>
+        <w:rPr>
+          <w:rFonts w:ascii="Times New Roman" w:hAnsi="Times New Roman" w:cs="Times New Roman"/>
+          <w:color w:val="auto"/>
+          <w:sz w:val="24"/>
+          <w:szCs w:val="24"/>
+        </w:rPr>
+        <w:t xml:space="preserve">Работа с </w:t>
+      </w:r>
+      <w:r>
+        <w:rPr>
+          <w:rFonts w:ascii="Times New Roman" w:hAnsi="Times New Roman" w:cs="Times New Roman"/>
+          <w:color w:val="auto"/>
+          <w:sz w:val="24"/>
+          <w:szCs w:val="24"/>
+          <w:lang w:val="en-US"/>
+        </w:rPr>
+        <w:t>size</w:t>
+      </w:r>
+    </w:p>
+    <w:p>
+      <w:pPr>
+        <w:spacing w:line="240" w:lineRule="auto"/>
+        <w:rPr>
+          <w:rFonts w:ascii="Times New Roman" w:hAnsi="Times New Roman" w:cs="Times New Roman"/>
+          <w:b/>
+          <w:bCs/>
+          <w:sz w:val="28"/>
+          <w:szCs w:val="28"/>
+        </w:rPr>
+      </w:pPr>
+    </w:p>
+    <w:p>
+      <w:pPr>
+        <w:spacing w:line="240" w:lineRule="auto"/>
+        <w:rPr>
+          <w:rFonts w:ascii="Times New Roman" w:hAnsi="Times New Roman" w:cs="Times New Roman"/>
+          <w:b/>
+          <w:bCs/>
+          <w:sz w:val="28"/>
+          <w:szCs w:val="28"/>
+        </w:rPr>
+      </w:pPr>
+    </w:p>
+    <w:p>
+      <w:pPr>
+        <w:spacing w:line="240" w:lineRule="auto"/>
+        <w:rPr>
+          <w:rFonts w:ascii="Times New Roman" w:hAnsi="Times New Roman" w:cs="Times New Roman"/>
+          <w:b/>
+          <w:bCs/>
+          <w:sz w:val="28"/>
+          <w:szCs w:val="28"/>
+        </w:rPr>
+      </w:pPr>
+    </w:p>
+    <w:p>
+      <w:pPr>
+        <w:spacing w:line="240" w:lineRule="auto"/>
+        <w:rPr>
+          <w:rFonts w:ascii="Times New Roman" w:hAnsi="Times New Roman" w:cs="Times New Roman"/>
+          <w:b/>
+          <w:bCs/>
+          <w:sz w:val="28"/>
+          <w:szCs w:val="28"/>
+        </w:rPr>
+      </w:pPr>
+    </w:p>
+    <w:p>
+      <w:pPr>
+        <w:spacing w:line="240" w:lineRule="auto"/>
+        <w:rPr>
+          <w:rFonts w:ascii="Times New Roman" w:hAnsi="Times New Roman" w:cs="Times New Roman"/>
+          <w:b/>
+          <w:bCs/>
+          <w:sz w:val="28"/>
+          <w:szCs w:val="28"/>
+        </w:rPr>
+      </w:pPr>
+    </w:p>
+    <w:p>
+      <w:pPr>
+        <w:spacing w:line="240" w:lineRule="auto"/>
+        <w:rPr>
+          <w:rFonts w:ascii="Times New Roman" w:hAnsi="Times New Roman" w:cs="Times New Roman"/>
+          <w:b/>
+          <w:bCs/>
+          <w:sz w:val="28"/>
+          <w:szCs w:val="28"/>
+        </w:rPr>
+      </w:pPr>
+    </w:p>
+    <w:p>
+      <w:pPr>
+        <w:spacing w:line="240" w:lineRule="auto"/>
+        <w:rPr>
+          <w:rFonts w:ascii="Times New Roman" w:hAnsi="Times New Roman" w:cs="Times New Roman"/>
+          <w:b/>
+          <w:bCs/>
+          <w:sz w:val="28"/>
+          <w:szCs w:val="28"/>
+        </w:rPr>
+      </w:pPr>
+    </w:p>
+    <w:p>
+      <w:pPr>
+        <w:spacing w:line="240" w:lineRule="auto"/>
+        <w:rPr>
+          <w:rFonts w:ascii="Times New Roman" w:hAnsi="Times New Roman" w:cs="Times New Roman"/>
+          <w:b/>
+          <w:bCs/>
+          <w:sz w:val="28"/>
+          <w:szCs w:val="28"/>
+        </w:rPr>
+      </w:pPr>
+    </w:p>
+    <w:p>
+      <w:pPr>
+        <w:spacing w:line="240" w:lineRule="auto"/>
+        <w:rPr>
+          <w:rFonts w:ascii="Times New Roman" w:hAnsi="Times New Roman" w:cs="Times New Roman"/>
+          <w:b/>
+          <w:bCs/>
+          <w:sz w:val="28"/>
+          <w:szCs w:val="28"/>
+        </w:rPr>
+      </w:pPr>
+    </w:p>
+    <w:p>
+      <w:pPr>
+        <w:spacing w:line="240" w:lineRule="auto"/>
+        <w:rPr>
+          <w:rFonts w:ascii="Times New Roman" w:hAnsi="Times New Roman" w:cs="Times New Roman"/>
+          <w:b/>
+          <w:bCs/>
+          <w:sz w:val="28"/>
+          <w:szCs w:val="28"/>
+        </w:rPr>
+      </w:pPr>
+    </w:p>
+    <w:p>
+      <w:pPr>
+        <w:spacing w:line="240" w:lineRule="auto"/>
+        <w:rPr>
+          <w:rFonts w:ascii="Times New Roman" w:hAnsi="Times New Roman" w:cs="Times New Roman"/>
+          <w:b/>
+          <w:bCs/>
+          <w:sz w:val="28"/>
+          <w:szCs w:val="28"/>
+        </w:rPr>
+      </w:pPr>
+    </w:p>
+    <w:p>
+      <w:pPr>
+        <w:spacing w:line="240" w:lineRule="auto"/>
+        <w:rPr>
+          <w:rFonts w:ascii="Times New Roman" w:hAnsi="Times New Roman" w:cs="Times New Roman"/>
+          <w:b/>
+          <w:bCs/>
+          <w:sz w:val="28"/>
+          <w:szCs w:val="28"/>
+        </w:rPr>
+      </w:pPr>
+    </w:p>
+    <w:p>
+      <w:pPr>
+        <w:spacing w:line="240" w:lineRule="auto"/>
+        <w:rPr>
+          <w:rFonts w:ascii="Times New Roman" w:hAnsi="Times New Roman" w:cs="Times New Roman"/>
+          <w:b/>
+          <w:bCs/>
+          <w:sz w:val="28"/>
+          <w:szCs w:val="28"/>
+        </w:rPr>
+      </w:pPr>
+      <w:r>
+        <w:rPr>
+          <w:rFonts w:ascii="Times New Roman" w:hAnsi="Times New Roman" w:cs="Times New Roman"/>
+          <w:b/>
+          <w:bCs/>
+          <w:sz w:val="28"/>
+          <w:szCs w:val="28"/>
+        </w:rPr>
+        <w:lastRenderedPageBreak/>
+        <w:t xml:space="preserve">Приложение </w:t>
+      </w:r>
+      <w:r>
+        <w:rPr>
+          <w:rFonts w:ascii="Times New Roman" w:hAnsi="Times New Roman" w:cs="Times New Roman"/>
+          <w:b/>
+          <w:bCs/>
+          <w:sz w:val="28"/>
+          <w:szCs w:val="28"/>
+        </w:rPr>
+        <w:t>Е</w:t>
+      </w:r>
+      <w:r>
+        <w:rPr>
+          <w:rFonts w:ascii="Times New Roman" w:hAnsi="Times New Roman" w:cs="Times New Roman"/>
+          <w:b/>
+          <w:bCs/>
+          <w:sz w:val="28"/>
+          <w:szCs w:val="28"/>
+        </w:rPr>
+        <w:t xml:space="preserve">: проведение </w:t>
+      </w:r>
+      <w:r>
+        <w:rPr>
+          <w:rFonts w:ascii="Times New Roman" w:hAnsi="Times New Roman" w:cs="Times New Roman"/>
+          <w:b/>
+          <w:bCs/>
+          <w:sz w:val="28"/>
+          <w:szCs w:val="28"/>
+        </w:rPr>
+        <w:t>э</w:t>
+      </w:r>
+      <w:r>
+        <w:rPr>
+          <w:rFonts w:ascii="Times New Roman" w:hAnsi="Times New Roman" w:cs="Times New Roman"/>
+          <w:b/>
+          <w:bCs/>
+          <w:sz w:val="28"/>
+          <w:szCs w:val="28"/>
+        </w:rPr>
+        <w:t>ксперимента</w:t>
+      </w:r>
+    </w:p>
+    <w:p>
+      <w:r>
+        <w:rPr>
+          <w:noProof/>
+        </w:rPr>
+        <w:drawing>
+          <wp:inline distT="0" distB="0" distL="0" distR="0" wp14:anchorId="54CA1AA0" wp14:editId="686C40B8">
+            <wp:extent cx="4286250" cy="6152843"/>
+            <wp:effectExtent l="0" t="0" r="0" b="635"/>
+            <wp:docPr id="5" name="Picture 5"/>
+            <wp:cNvGraphicFramePr>
+              <a:graphicFrameLocks xmlns:a="http://schemas.openxmlformats.org/drawingml/2006/main" noChangeAspect="1"/>
+            </wp:cNvGraphicFramePr>
+            <a:graphic xmlns:a="http://schemas.openxmlformats.org/drawingml/2006/main">
+              <a:graphicData uri="http://schemas.openxmlformats.org/drawingml/2006/picture">
+                <pic:pic xmlns:pic="http://schemas.openxmlformats.org/drawingml/2006/picture">
+                  <pic:nvPicPr>
+                    <pic:cNvPr id="1" name=""/>
+                    <pic:cNvPicPr/>
+                  </pic:nvPicPr>
+                  <pic:blipFill>
+                    <a:blip r:embed="rId16"/>
+                    <a:stretch>
+                      <a:fillRect/>
+                    </a:stretch>
+                  </pic:blipFill>
+                  <pic:spPr>
+                    <a:xfrm>
+                      <a:off x="0" y="0"/>
+                      <a:ext cx="4303571" cy="6177707"/>
+                    </a:xfrm>
+                    <a:prstGeom prst="rect">
+                      <a:avLst/>
+                    </a:prstGeom>
+                  </pic:spPr>
+                </pic:pic>
+              </a:graphicData>
+            </a:graphic>
+          </wp:inline>
+        </w:drawing>
+      </w:r>
+    </w:p>
+    <w:p>
+      <w:r>
+        <w:rPr>
+          <w:noProof/>
+        </w:rPr>
+        <w:lastRenderedPageBreak/>
+        <w:drawing>
+          <wp:inline distT="0" distB="0" distL="0" distR="0" wp14:anchorId="3CADF989" wp14:editId="2E300136">
+            <wp:extent cx="5476875" cy="4208793"/>
+            <wp:effectExtent l="0" t="0" r="0" b="1270"/>
+            <wp:docPr id="2" name="Picture 2"/>
+            <wp:cNvGraphicFramePr>
+              <a:graphicFrameLocks xmlns:a="http://schemas.openxmlformats.org/drawingml/2006/main" noChangeAspect="1"/>
+            </wp:cNvGraphicFramePr>
+            <a:graphic xmlns:a="http://schemas.openxmlformats.org/drawingml/2006/main">
+              <a:graphicData uri="http://schemas.openxmlformats.org/drawingml/2006/picture">
+                <pic:pic xmlns:pic="http://schemas.openxmlformats.org/drawingml/2006/picture">
+                  <pic:nvPicPr>
+                    <pic:cNvPr id="1" name=""/>
+                    <pic:cNvPicPr/>
+                  </pic:nvPicPr>
+                  <pic:blipFill>
+                    <a:blip r:embed="rId17"/>
+                    <a:stretch>
+                      <a:fillRect/>
+                    </a:stretch>
+                  </pic:blipFill>
+                  <pic:spPr>
+                    <a:xfrm>
+                      <a:off x="0" y="0"/>
+                      <a:ext cx="5495952" cy="4223453"/>
+                    </a:xfrm>
+                    <a:prstGeom prst="rect">
+                      <a:avLst/>
+                    </a:prstGeom>
+                  </pic:spPr>
+                </pic:pic>
+              </a:graphicData>
+            </a:graphic>
+          </wp:inline>
+        </w:drawing>
+      </w:r>
+    </w:p>
+    <w:p>
+      <w:pPr>
+        <w:pStyle w:val="Caption"/>
+        <w:jc w:val="center"/>
+        <w:rPr>
+          <w:rFonts w:ascii="Times New Roman" w:hAnsi="Times New Roman" w:cs="Times New Roman"/>
+          <w:color w:val="auto"/>
+          <w:sz w:val="24"/>
+          <w:szCs w:val="24"/>
+        </w:rPr>
+      </w:pPr>
+      <w:r>
+        <w:rPr>
+          <w:rFonts w:ascii="Times New Roman" w:hAnsi="Times New Roman" w:cs="Times New Roman"/>
+          <w:color w:val="auto"/>
+          <w:sz w:val="24"/>
+          <w:szCs w:val="24"/>
+        </w:rPr>
+        <w:t>Рис.</w:t>
+      </w:r>
+      <w:r>
+        <w:rPr>
+          <w:rFonts w:ascii="Times New Roman" w:hAnsi="Times New Roman" w:cs="Times New Roman"/>
+          <w:color w:val="auto"/>
+          <w:sz w:val="24"/>
+          <w:szCs w:val="24"/>
+        </w:rPr>
+        <w:t>6</w:t>
+      </w:r>
+      <w:r>
+        <w:rPr>
+          <w:rFonts w:ascii="Times New Roman" w:hAnsi="Times New Roman" w:cs="Times New Roman"/>
+          <w:color w:val="auto"/>
+          <w:sz w:val="24"/>
+          <w:szCs w:val="24"/>
+        </w:rPr>
+        <w:t xml:space="preserve">. </w:t>
+      </w:r>
+      <w:r>
+        <w:rPr>
+          <w:rFonts w:ascii="Times New Roman" w:hAnsi="Times New Roman" w:cs="Times New Roman"/>
+          <w:color w:val="auto"/>
+          <w:sz w:val="24"/>
+          <w:szCs w:val="24"/>
+        </w:rPr>
+        <w:t xml:space="preserve">Работа </w:t>
+      </w:r>
+      <w:r>
+        <w:rPr>
+          <w:rFonts w:ascii="Times New Roman" w:hAnsi="Times New Roman" w:cs="Times New Roman"/>
+          <w:color w:val="auto"/>
+          <w:sz w:val="24"/>
+          <w:szCs w:val="24"/>
+        </w:rPr>
+        <w:t>со вставкой</w:t>
+      </w:r>
+    </w:p>
+    <w:p>
+      <w:pPr>
+        <w:spacing w:line="240" w:lineRule="auto"/>
+        <w:rPr>
+          <w:rFonts w:ascii="Times New Roman" w:hAnsi="Times New Roman" w:cs="Times New Roman"/>
+          <w:b/>
+          <w:bCs/>
+          <w:sz w:val="28"/>
+          <w:szCs w:val="28"/>
+        </w:rPr>
+      </w:pPr>
+      <w:r>
+        <w:rPr>
+          <w:rFonts w:ascii="Times New Roman" w:hAnsi="Times New Roman" w:cs="Times New Roman"/>
+          <w:b/>
+          <w:bCs/>
+          <w:sz w:val="28"/>
+          <w:szCs w:val="28"/>
+        </w:rPr>
+        <w:t xml:space="preserve">Приложение </w:t>
+      </w:r>
+      <w:r>
+        <w:rPr>
+          <w:rFonts w:ascii="Times New Roman" w:hAnsi="Times New Roman" w:cs="Times New Roman"/>
+          <w:b/>
+          <w:bCs/>
+          <w:sz w:val="28"/>
+          <w:szCs w:val="28"/>
+        </w:rPr>
+        <w:t>Ж</w:t>
+      </w:r>
+      <w:r>
+        <w:rPr>
+          <w:rFonts w:ascii="Times New Roman" w:hAnsi="Times New Roman" w:cs="Times New Roman"/>
+          <w:b/>
+          <w:bCs/>
+          <w:sz w:val="28"/>
+          <w:szCs w:val="28"/>
+        </w:rPr>
+        <w:t xml:space="preserve">: проведение </w:t>
+      </w:r>
+      <w:r>
+        <w:rPr>
+          <w:rFonts w:ascii="Times New Roman" w:hAnsi="Times New Roman" w:cs="Times New Roman"/>
+          <w:b/>
+          <w:bCs/>
+          <w:sz w:val="28"/>
+          <w:szCs w:val="28"/>
+        </w:rPr>
+        <w:t>э</w:t>
+      </w:r>
+      <w:r>
+        <w:rPr>
+          <w:rFonts w:ascii="Times New Roman" w:hAnsi="Times New Roman" w:cs="Times New Roman"/>
+          <w:b/>
+          <w:bCs/>
+          <w:sz w:val="28"/>
+          <w:szCs w:val="28"/>
+        </w:rPr>
+        <w:t>ксперимента</w:t>
+      </w:r>
+    </w:p>
+    <w:p>
+      <w:pPr>
+        <w:spacing w:line="240" w:lineRule="auto"/>
+        <w:rPr>
+          <w:rFonts w:ascii="Times New Roman" w:hAnsi="Times New Roman" w:cs="Times New Roman"/>
+          <w:b/>
+          <w:bCs/>
+          <w:sz w:val="28"/>
+          <w:szCs w:val="28"/>
+        </w:rPr>
+      </w:pPr>
+      <w:r>
+        <w:rPr>
+          <w:noProof/>
+        </w:rPr>
+        <w:drawing>
+          <wp:inline distT="0" distB="0" distL="0" distR="0" wp14:anchorId="3A8CFD2E" wp14:editId="5648C7C2">
+            <wp:extent cx="4312285" cy="4268550"/>
+            <wp:effectExtent l="0" t="0" r="0" b="0"/>
+            <wp:docPr id="42" name="Picture 42"/>
+            <wp:cNvGraphicFramePr>
+              <a:graphicFrameLocks xmlns:a="http://schemas.openxmlformats.org/drawingml/2006/main" noChangeAspect="1"/>
+            </wp:cNvGraphicFramePr>
+            <a:graphic xmlns:a="http://schemas.openxmlformats.org/drawingml/2006/main">
+              <a:graphicData uri="http://schemas.openxmlformats.org/drawingml/2006/picture">
+                <pic:pic xmlns:pic="http://schemas.openxmlformats.org/drawingml/2006/picture">
+                  <pic:nvPicPr>
+                    <pic:cNvPr id="1" name=""/>
+                    <pic:cNvPicPr/>
+                  </pic:nvPicPr>
+                  <pic:blipFill>
+                    <a:blip r:embed="rId18"/>
+                    <a:stretch>
+                      <a:fillRect/>
+                    </a:stretch>
+                  </pic:blipFill>
+                  <pic:spPr>
+                    <a:xfrm>
+                      <a:off x="0" y="0"/>
+                      <a:ext cx="4317500" cy="4273712"/>
+                    </a:xfrm>
+                    <a:prstGeom prst="rect">
+                      <a:avLst/>
+                    </a:prstGeom>
+                  </pic:spPr>
+                </pic:pic>
+              </a:graphicData>
+            </a:graphic>
+          </wp:inline>
+        </w:drawing>
+      </w:r>
+    </w:p>
+    <w:p>
+      <w:pPr>
+        <w:spacing w:line="240" w:lineRule="auto"/>
+        <w:rPr>
+          <w:rFonts w:ascii="Times New Roman" w:hAnsi="Times New Roman" w:cs="Times New Roman"/>
+          <w:b/>
+          <w:bCs/>
+          <w:sz w:val="28"/>
+          <w:szCs w:val="28"/>
+        </w:rPr>
+      </w:pPr>
+      <w:r>
+        <w:rPr>
+          <w:noProof/>
+        </w:rPr>
+        <w:lastRenderedPageBreak/>
+        <w:drawing>
+          <wp:inline distT="0" distB="0" distL="0" distR="0" wp14:anchorId="2E6E1242" wp14:editId="47E5240F">
+            <wp:extent cx="5829844" cy="2276475"/>
+            <wp:effectExtent l="0" t="0" r="0" b="0"/>
+            <wp:docPr id="43" name="Picture 43"/>
+            <wp:cNvGraphicFramePr>
+              <a:graphicFrameLocks xmlns:a="http://schemas.openxmlformats.org/drawingml/2006/main" noChangeAspect="1"/>
+            </wp:cNvGraphicFramePr>
+            <a:graphic xmlns:a="http://schemas.openxmlformats.org/drawingml/2006/main">
+              <a:graphicData uri="http://schemas.openxmlformats.org/drawingml/2006/picture">
+                <pic:pic xmlns:pic="http://schemas.openxmlformats.org/drawingml/2006/picture">
+                  <pic:nvPicPr>
+                    <pic:cNvPr id="1" name=""/>
+                    <pic:cNvPicPr/>
+                  </pic:nvPicPr>
+                  <pic:blipFill>
+                    <a:blip r:embed="rId19"/>
+                    <a:stretch>
+                      <a:fillRect/>
+                    </a:stretch>
+                  </pic:blipFill>
+                  <pic:spPr>
+                    <a:xfrm>
+                      <a:off x="0" y="0"/>
+                      <a:ext cx="5850625" cy="2284590"/>
+                    </a:xfrm>
+                    <a:prstGeom prst="rect">
+                      <a:avLst/>
+                    </a:prstGeom>
+                  </pic:spPr>
+                </pic:pic>
+              </a:graphicData>
+            </a:graphic>
+          </wp:inline>
+        </w:drawing>
+      </w:r>
+    </w:p>
+    <w:p>
+      <w:pPr>
+        <w:pStyle w:val="Caption"/>
+        <w:jc w:val="center"/>
+        <w:rPr>
+          <w:rFonts w:ascii="Times New Roman" w:hAnsi="Times New Roman" w:cs="Times New Roman"/>
+          <w:color w:val="auto"/>
+          <w:sz w:val="24"/>
+          <w:szCs w:val="24"/>
+        </w:rPr>
+      </w:pPr>
+      <w:r>
+        <w:rPr>
+          <w:rFonts w:ascii="Times New Roman" w:hAnsi="Times New Roman" w:cs="Times New Roman"/>
+          <w:color w:val="auto"/>
+          <w:sz w:val="24"/>
+          <w:szCs w:val="24"/>
+        </w:rPr>
+        <w:t>Рис.</w:t>
+      </w:r>
+      <w:r>
+        <w:rPr>
+          <w:rFonts w:ascii="Times New Roman" w:hAnsi="Times New Roman" w:cs="Times New Roman"/>
+          <w:color w:val="auto"/>
+          <w:sz w:val="24"/>
+          <w:szCs w:val="24"/>
+        </w:rPr>
+        <w:t>7</w:t>
+      </w:r>
+      <w:r>
+        <w:rPr>
+          <w:rFonts w:ascii="Times New Roman" w:hAnsi="Times New Roman" w:cs="Times New Roman"/>
+          <w:color w:val="auto"/>
+          <w:sz w:val="24"/>
+          <w:szCs w:val="24"/>
+        </w:rPr>
+        <w:t xml:space="preserve">. </w:t>
+      </w:r>
+      <w:r>
+        <w:rPr>
+          <w:rFonts w:ascii="Times New Roman" w:hAnsi="Times New Roman" w:cs="Times New Roman"/>
+          <w:color w:val="auto"/>
+          <w:sz w:val="24"/>
+          <w:szCs w:val="24"/>
+        </w:rPr>
+        <w:t>Перераспределение памяти</w:t>
+      </w:r>
+    </w:p>
+    <w:p>
+      <w:pPr>
+        <w:spacing w:line="240" w:lineRule="auto"/>
+        <w:rPr>
+          <w:rFonts w:ascii="Times New Roman" w:hAnsi="Times New Roman" w:cs="Times New Roman"/>
+          <w:b/>
+          <w:bCs/>
+          <w:sz w:val="28"/>
+          <w:szCs w:val="28"/>
+        </w:rPr>
+      </w:pPr>
+      <w:r>
+        <w:rPr>
+          <w:rFonts w:ascii="Times New Roman" w:hAnsi="Times New Roman" w:cs="Times New Roman"/>
+          <w:b/>
+          <w:bCs/>
+          <w:sz w:val="28"/>
+          <w:szCs w:val="28"/>
+        </w:rPr>
+        <w:t xml:space="preserve">Приложение </w:t>
+      </w:r>
+      <w:r>
+        <w:rPr>
+          <w:rFonts w:ascii="Times New Roman" w:hAnsi="Times New Roman" w:cs="Times New Roman"/>
+          <w:b/>
+          <w:bCs/>
+          <w:sz w:val="28"/>
+          <w:szCs w:val="28"/>
+        </w:rPr>
+        <w:t>З</w:t>
+      </w:r>
+      <w:r>
+        <w:rPr>
+          <w:rFonts w:ascii="Times New Roman" w:hAnsi="Times New Roman" w:cs="Times New Roman"/>
+          <w:b/>
+          <w:bCs/>
+          <w:sz w:val="28"/>
+          <w:szCs w:val="28"/>
+        </w:rPr>
+        <w:t xml:space="preserve">: проведение </w:t>
+      </w:r>
+      <w:r>
+        <w:rPr>
+          <w:rFonts w:ascii="Times New Roman" w:hAnsi="Times New Roman" w:cs="Times New Roman"/>
+          <w:b/>
+          <w:bCs/>
+          <w:sz w:val="28"/>
+          <w:szCs w:val="28"/>
+        </w:rPr>
+        <w:t>э</w:t>
+      </w:r>
+      <w:r>
+        <w:rPr>
+          <w:rFonts w:ascii="Times New Roman" w:hAnsi="Times New Roman" w:cs="Times New Roman"/>
+          <w:b/>
+          <w:bCs/>
+          <w:sz w:val="28"/>
+          <w:szCs w:val="28"/>
+        </w:rPr>
+        <w:t>ксперимента</w:t>
+      </w:r>
+    </w:p>
+    <w:p>
+      <w:pPr>
+        <w:spacing w:line="240" w:lineRule="auto"/>
+        <w:rPr>
+          <w:rFonts w:ascii="Times New Roman" w:hAnsi="Times New Roman" w:cs="Times New Roman"/>
+          <w:b/>
+          <w:bCs/>
+          <w:sz w:val="28"/>
+          <w:szCs w:val="28"/>
+        </w:rPr>
+      </w:pPr>
+      <w:r>
+        <w:rPr>
+          <w:noProof/>
+        </w:rPr>
+        <w:drawing>
+          <wp:inline distT="0" distB="0" distL="0" distR="0" wp14:anchorId="65F7EA6C" wp14:editId="2BE8CEA6">
+            <wp:extent cx="4229100" cy="3502890"/>
+            <wp:effectExtent l="0" t="0" r="0" b="2540"/>
+            <wp:docPr id="44" name="Picture 44"/>
+            <wp:cNvGraphicFramePr>
+              <a:graphicFrameLocks xmlns:a="http://schemas.openxmlformats.org/drawingml/2006/main" noChangeAspect="1"/>
+            </wp:cNvGraphicFramePr>
+            <a:graphic xmlns:a="http://schemas.openxmlformats.org/drawingml/2006/main">
+              <a:graphicData uri="http://schemas.openxmlformats.org/drawingml/2006/picture">
+                <pic:pic xmlns:pic="http://schemas.openxmlformats.org/drawingml/2006/picture">
+                  <pic:nvPicPr>
+                    <pic:cNvPr id="1" name=""/>
+                    <pic:cNvPicPr/>
+                  </pic:nvPicPr>
+                  <pic:blipFill>
+                    <a:blip r:embed="rId20"/>
+                    <a:stretch>
+                      <a:fillRect/>
+                    </a:stretch>
+                  </pic:blipFill>
+                  <pic:spPr>
+                    <a:xfrm>
+                      <a:off x="0" y="0"/>
+                      <a:ext cx="4256006" cy="3525175"/>
+                    </a:xfrm>
+                    <a:prstGeom prst="rect">
+                      <a:avLst/>
+                    </a:prstGeom>
+                  </pic:spPr>
+                </pic:pic>
+              </a:graphicData>
+            </a:graphic>
+          </wp:inline>
+        </w:drawing>
+      </w:r>
+    </w:p>
+    <w:p>
+      <w:pPr>
+        <w:spacing w:line="240" w:lineRule="auto"/>
+        <w:rPr>
+          <w:rFonts w:ascii="Times New Roman" w:hAnsi="Times New Roman" w:cs="Times New Roman"/>
+          <w:b/>
+          <w:bCs/>
+          <w:sz w:val="28"/>
+          <w:szCs w:val="28"/>
+        </w:rPr>
+      </w:pPr>
+      <w:r>
+        <w:rPr>
+          <w:noProof/>
+        </w:rPr>
+        <w:drawing>
+          <wp:inline distT="0" distB="0" distL="0" distR="0" wp14:anchorId="48647441" wp14:editId="3CF550FC">
+            <wp:extent cx="5829300" cy="2350414"/>
+            <wp:effectExtent l="0" t="0" r="0" b="0"/>
+            <wp:docPr id="45" name="Picture 45"/>
+            <wp:cNvGraphicFramePr>
+              <a:graphicFrameLocks xmlns:a="http://schemas.openxmlformats.org/drawingml/2006/main" noChangeAspect="1"/>
+            </wp:cNvGraphicFramePr>
+            <a:graphic xmlns:a="http://schemas.openxmlformats.org/drawingml/2006/main">
+              <a:graphicData uri="http://schemas.openxmlformats.org/drawingml/2006/picture">
+                <pic:pic xmlns:pic="http://schemas.openxmlformats.org/drawingml/2006/picture">
+                  <pic:nvPicPr>
+                    <pic:cNvPr id="1" name=""/>
+                    <pic:cNvPicPr/>
+                  </pic:nvPicPr>
+                  <pic:blipFill>
+                    <a:blip r:embed="rId21"/>
+                    <a:stretch>
+                      <a:fillRect/>
+                    </a:stretch>
+                  </pic:blipFill>
+                  <pic:spPr>
+                    <a:xfrm>
+                      <a:off x="0" y="0"/>
+                      <a:ext cx="5833323" cy="2352036"/>
+                    </a:xfrm>
+                    <a:prstGeom prst="rect">
+                      <a:avLst/>
+                    </a:prstGeom>
+                  </pic:spPr>
+                </pic:pic>
+              </a:graphicData>
+            </a:graphic>
+          </wp:inline>
+        </w:drawing>
+      </w:r>
+    </w:p>
+    <w:p>
+      <w:pPr>
+        <w:pStyle w:val="Caption"/>
+        <w:jc w:val="center"/>
+        <w:rPr>
+          <w:rFonts w:ascii="Times New Roman" w:hAnsi="Times New Roman" w:cs="Times New Roman"/>
+          <w:color w:val="auto"/>
+          <w:sz w:val="24"/>
+          <w:szCs w:val="24"/>
+        </w:rPr>
+      </w:pPr>
+      <w:r>
+        <w:rPr>
+          <w:rFonts w:ascii="Times New Roman" w:hAnsi="Times New Roman" w:cs="Times New Roman"/>
+          <w:color w:val="auto"/>
+          <w:sz w:val="24"/>
+          <w:szCs w:val="24"/>
+        </w:rPr>
+        <w:t>Рис.</w:t>
+      </w:r>
+      <w:r>
+        <w:rPr>
+          <w:rFonts w:ascii="Times New Roman" w:hAnsi="Times New Roman" w:cs="Times New Roman"/>
+          <w:color w:val="auto"/>
+          <w:sz w:val="24"/>
+          <w:szCs w:val="24"/>
+        </w:rPr>
+        <w:t>8</w:t>
+      </w:r>
+      <w:r>
+        <w:rPr>
+          <w:rFonts w:ascii="Times New Roman" w:hAnsi="Times New Roman" w:cs="Times New Roman"/>
+          <w:color w:val="auto"/>
+          <w:sz w:val="24"/>
+          <w:szCs w:val="24"/>
+        </w:rPr>
+        <w:t xml:space="preserve">. </w:t>
+      </w:r>
+      <w:r>
+        <w:rPr>
+          <w:rFonts w:ascii="Times New Roman" w:hAnsi="Times New Roman" w:cs="Times New Roman"/>
+          <w:color w:val="auto"/>
+          <w:sz w:val="24"/>
+          <w:szCs w:val="24"/>
+        </w:rPr>
+        <w:t>Работа с удалением</w:t>
+      </w:r>
     </w:p>
     <w:sectPr>
       <w:pgSz w:w="11906" w:h="16838"/>

</xml_diff>